<commit_message>
November 2014 final corrections
</commit_message>
<xml_diff>
--- a/book o.docx
+++ b/book o.docx
@@ -11595,11 +11595,6 @@
         <w:rPr>
           <w:del w:id="12" w:author="psmith" w:date="2014-12-14T17:45:00Z"/>
         </w:rPr>
-        <w:pPrChange w:id="13" w:author="psmith" w:date="2014-12-14T17:45:00Z">
-          <w:pPr>
-            <w:pStyle w:val="BFAArtSingleindent"/>
-          </w:pPr>
-        </w:pPrChange>
       </w:pPr>
       <w:proofErr w:type="gramStart"/>
       <w:r>
@@ -11613,7 +11608,7 @@
       <w:r>
         <w:tab/>
       </w:r>
-      <w:del w:id="14" w:author="psmith" w:date="2014-12-14T17:45:00Z">
+      <w:del w:id="13" w:author="psmith" w:date="2014-12-14T17:45:00Z">
         <w:r>
           <w:rPr>
             <w:b/>
@@ -11646,13 +11641,13 @@
     <w:p>
       <w:pPr>
         <w:pStyle w:val="BFAArtNoIndent"/>
-        <w:pPrChange w:id="15" w:author="psmith" w:date="2014-12-14T17:45:00Z">
+        <w:pPrChange w:id="14" w:author="psmith" w:date="2014-12-14T17:45:00Z">
           <w:pPr>
             <w:pStyle w:val="BFAArtSingleindent"/>
           </w:pPr>
         </w:pPrChange>
       </w:pPr>
-      <w:del w:id="16" w:author="psmith" w:date="2014-12-14T17:45:00Z">
+      <w:del w:id="15" w:author="psmith" w:date="2014-12-14T17:45:00Z">
         <w:r>
           <w:rPr>
             <w:b/>
@@ -13711,6 +13706,9 @@
     <w:p>
       <w:pPr>
         <w:pStyle w:val="BFAArtDblindent"/>
+        <w:rPr>
+          <w:ins w:id="16" w:author="psmith" w:date="2014-12-15T00:21:00Z"/>
+        </w:rPr>
       </w:pPr>
       <w:r>
         <w:rPr>
@@ -13742,16 +13740,105 @@
     </w:p>
     <w:p>
       <w:pPr>
+        <w:pStyle w:val="BFAArtSingleindent"/>
+        <w:rPr>
+          <w:ins w:id="17" w:author="psmith" w:date="2014-12-15T00:21:00Z"/>
+        </w:rPr>
+        <w:pPrChange w:id="18" w:author="psmith" w:date="2014-12-15T00:22:00Z">
+          <w:pPr>
+            <w:pStyle w:val="BFAArtIndent11st"/>
+          </w:pPr>
+        </w:pPrChange>
+      </w:pPr>
+      <w:ins w:id="19" w:author="psmith" w:date="2014-12-15T00:22:00Z">
+        <w:r>
+          <w:rPr>
+            <w:b/>
+          </w:rPr>
+          <w:tab/>
+          <w:t>6.</w:t>
+        </w:r>
+        <w:r>
+          <w:rPr>
+            <w:b/>
+          </w:rPr>
+          <w:tab/>
+        </w:r>
+      </w:ins>
+      <w:ins w:id="20" w:author="psmith" w:date="2014-12-15T00:21:00Z">
+        <w:r>
+          <w:t>The age groups in veteran competitions are:</w:t>
+        </w:r>
+      </w:ins>
+    </w:p>
+    <w:p>
+      <w:pPr>
+        <w:pStyle w:val="BFAArtIndent2"/>
+        <w:rPr>
+          <w:ins w:id="21" w:author="psmith" w:date="2014-12-15T00:21:00Z"/>
+        </w:rPr>
+      </w:pPr>
+      <w:ins w:id="22" w:author="psmith" w:date="2014-12-15T00:21:00Z">
+        <w:r>
+          <w:t>a)</w:t>
+        </w:r>
+        <w:r>
+          <w:tab/>
+          <w:t>Age group 50-59: Must be at least 50 years old and less than 60 years old in the year of the competition.</w:t>
+        </w:r>
+      </w:ins>
+    </w:p>
+    <w:p>
+      <w:pPr>
+        <w:pStyle w:val="BFAArtIndent2"/>
+        <w:rPr>
+          <w:ins w:id="23" w:author="psmith" w:date="2014-12-15T00:21:00Z"/>
+        </w:rPr>
+      </w:pPr>
+      <w:ins w:id="24" w:author="psmith" w:date="2014-12-15T00:21:00Z">
+        <w:r>
+          <w:t>b)</w:t>
+        </w:r>
+        <w:r>
+          <w:tab/>
+          <w:t>Age group 60-69: Must be at least 60 years old and less than 70 years old in the year of the competition.</w:t>
+        </w:r>
+      </w:ins>
+    </w:p>
+    <w:p>
+      <w:pPr>
+        <w:pStyle w:val="BFAArtIndent2"/>
+        <w:rPr>
+          <w:ins w:id="25" w:author="psmith" w:date="2014-12-15T00:21:00Z"/>
+        </w:rPr>
+      </w:pPr>
+      <w:ins w:id="26" w:author="psmith" w:date="2014-12-15T00:21:00Z">
+        <w:r>
+          <w:t>c)</w:t>
+        </w:r>
+        <w:r>
+          <w:tab/>
+          <w:t>Age group 70+: Must be at least 70 years old in the year of the competition.</w:t>
+        </w:r>
+      </w:ins>
+    </w:p>
+    <w:p>
+      <w:pPr>
+        <w:pStyle w:val="BFAArtDblindent"/>
+      </w:pPr>
+    </w:p>
+    <w:p>
+      <w:pPr>
         <w:pStyle w:val="BFAHeading1"/>
         <w:pageBreakBefore/>
       </w:pPr>
-      <w:del w:id="17" w:author="psmith" w:date="2014-12-14T17:51:00Z">
+      <w:del w:id="27" w:author="psmith" w:date="2014-12-14T17:51:00Z">
         <w:r>
           <w:lastRenderedPageBreak/>
           <w:delText xml:space="preserve">Technical </w:delText>
         </w:r>
       </w:del>
-      <w:ins w:id="18" w:author="psmith" w:date="2014-12-14T17:51:00Z">
+      <w:ins w:id="28" w:author="psmith" w:date="2014-12-14T17:51:00Z">
         <w:r>
           <w:t>Directoire Technique and FIE Delegates</w:t>
         </w:r>
@@ -13759,12 +13846,12 @@
           <w:t xml:space="preserve"> </w:t>
         </w:r>
       </w:ins>
-      <w:del w:id="19" w:author="psmith" w:date="2014-12-14T17:51:00Z">
+      <w:del w:id="29" w:author="psmith" w:date="2014-12-14T17:51:00Z">
         <w:r>
           <w:delText>management of</w:delText>
         </w:r>
       </w:del>
-      <w:ins w:id="20" w:author="psmith" w:date="2014-12-14T17:51:00Z">
+      <w:ins w:id="30" w:author="psmith" w:date="2014-12-14T17:51:00Z">
         <w:r>
           <w:t>at</w:t>
         </w:r>
@@ -13792,38 +13879,29 @@
       <w:pPr>
         <w:pStyle w:val="BFAArtIndent11st"/>
         <w:rPr>
-          <w:ins w:id="21" w:author="psmith" w:date="2014-12-14T17:59:00Z"/>
-        </w:rPr>
-        <w:pPrChange w:id="22" w:author="psmith" w:date="2014-12-14T18:01:00Z">
+          <w:ins w:id="31" w:author="psmith" w:date="2014-12-14T17:59:00Z"/>
+        </w:rPr>
+        <w:pPrChange w:id="32" w:author="psmith" w:date="2014-12-14T18:01:00Z">
           <w:pPr>
             <w:pStyle w:val="BFAArtNoIndent"/>
           </w:pPr>
         </w:pPrChange>
       </w:pPr>
-      <w:proofErr w:type="gramStart"/>
-      <w:r>
-        <w:rPr>
-          <w:b/>
-          <w:bCs/>
-        </w:rPr>
-        <w:t>o.56</w:t>
-      </w:r>
-      <w:proofErr w:type="gramEnd"/>
-      <w:r>
-        <w:rPr>
-          <w:b/>
-          <w:bCs/>
-        </w:rPr>
-        <w:t>.</w:t>
-      </w:r>
-      <w:r>
-        <w:rPr>
-          <w:b/>
-          <w:bCs/>
-        </w:rPr>
-        <w:tab/>
-      </w:r>
-      <w:ins w:id="23" w:author="psmith" w:date="2014-12-14T18:01:00Z">
+      <w:r>
+        <w:rPr>
+          <w:b/>
+          <w:bCs/>
+        </w:rPr>
+        <w:t>o.56.</w:t>
+      </w:r>
+      <w:r>
+        <w:rPr>
+          <w:b/>
+          <w:bCs/>
+        </w:rPr>
+        <w:tab/>
+      </w:r>
+      <w:ins w:id="33" w:author="psmith" w:date="2014-12-14T18:01:00Z">
         <w:r>
           <w:rPr>
             <w:b/>
@@ -13842,7 +13920,7 @@
       <w:r>
         <w:t xml:space="preserve">Apart from the specific areas of competence which are the responsibility of the other </w:t>
       </w:r>
-      <w:ins w:id="24" w:author="psmith" w:date="2014-12-14T17:54:00Z">
+      <w:ins w:id="34" w:author="psmith" w:date="2014-12-14T17:54:00Z">
         <w:r>
           <w:t xml:space="preserve">FIE </w:t>
         </w:r>
@@ -13850,12 +13928,12 @@
       <w:r>
         <w:t xml:space="preserve">technical </w:t>
       </w:r>
-      <w:ins w:id="25" w:author="psmith" w:date="2014-12-14T17:54:00Z">
+      <w:ins w:id="35" w:author="psmith" w:date="2014-12-14T17:54:00Z">
         <w:r>
           <w:t>delegates specified hereafter</w:t>
         </w:r>
       </w:ins>
-      <w:del w:id="26" w:author="psmith" w:date="2014-12-14T17:54:00Z">
+      <w:del w:id="36" w:author="psmith" w:date="2014-12-14T17:54:00Z">
         <w:r>
           <w:delText>officials</w:delText>
         </w:r>
@@ -13885,7 +13963,7 @@
         </w:rPr>
         <w:t>Directoire Technique</w:t>
       </w:r>
-      <w:del w:id="27" w:author="psmith" w:date="2014-12-14T17:54:00Z">
+      <w:del w:id="37" w:author="psmith" w:date="2014-12-14T17:54:00Z">
         <w:r>
           <w:delText>, whose composition and nomination must respect the specific rules for each competition</w:delText>
         </w:r>
@@ -13901,24 +13979,19 @@
       <w:pPr>
         <w:pStyle w:val="BFAArtIndent1"/>
         <w:rPr>
-          <w:ins w:id="28" w:author="psmith" w:date="2014-12-14T18:01:00Z"/>
-        </w:rPr>
-        <w:pPrChange w:id="29" w:author="psmith" w:date="2014-12-14T18:01:00Z">
-          <w:pPr>
-            <w:pStyle w:val="BFAArtIndent1"/>
-          </w:pPr>
-        </w:pPrChange>
-      </w:pPr>
-      <w:ins w:id="30" w:author="psmith" w:date="2014-12-14T17:59:00Z">
+          <w:ins w:id="38" w:author="psmith" w:date="2014-12-14T18:01:00Z"/>
+        </w:rPr>
+      </w:pPr>
+      <w:ins w:id="39" w:author="psmith" w:date="2014-12-14T17:59:00Z">
         <w:r>
           <w:tab/>
         </w:r>
       </w:ins>
-      <w:ins w:id="31" w:author="psmith" w:date="2014-12-14T18:00:00Z">
+      <w:ins w:id="40" w:author="psmith" w:date="2014-12-14T18:00:00Z">
         <w:r>
           <w:rPr>
             <w:b/>
-            <w:rPrChange w:id="32" w:author="psmith" w:date="2014-12-14T18:01:00Z">
+            <w:rPrChange w:id="41" w:author="psmith" w:date="2014-12-14T18:01:00Z">
               <w:rPr/>
             </w:rPrChange>
           </w:rPr>
@@ -13926,12 +13999,10 @@
         </w:r>
         <w:r>
           <w:tab/>
-        </w:r>
-        <w:r>
           <w:t>The members of the Directoire Technique and the other official delegates of the FIE cannot act in any other capacity at the competition, such as team captain, official delegate of their federation, referee, competitor, etc</w:t>
         </w:r>
       </w:ins>
-      <w:ins w:id="33" w:author="psmith" w:date="2014-12-14T18:02:00Z">
+      <w:ins w:id="42" w:author="psmith" w:date="2014-12-14T18:02:00Z">
         <w:r>
           <w:t>.</w:t>
         </w:r>
@@ -13941,15 +14012,15 @@
       <w:pPr>
         <w:pStyle w:val="BFAArtIndent1"/>
         <w:rPr>
-          <w:ins w:id="34" w:author="psmith" w:date="2014-12-14T18:01:00Z"/>
-        </w:rPr>
-        <w:pPrChange w:id="35" w:author="psmith" w:date="2014-12-14T17:59:00Z">
+          <w:ins w:id="43" w:author="psmith" w:date="2014-12-14T18:01:00Z"/>
+        </w:rPr>
+        <w:pPrChange w:id="44" w:author="psmith" w:date="2014-12-14T17:59:00Z">
           <w:pPr>
             <w:pStyle w:val="BFAArtNoIndent"/>
           </w:pPr>
         </w:pPrChange>
       </w:pPr>
-      <w:ins w:id="36" w:author="psmith" w:date="2014-12-14T18:01:00Z">
+      <w:ins w:id="45" w:author="psmith" w:date="2014-12-14T18:01:00Z">
         <w:r>
           <w:rPr>
             <w:b/>
@@ -13957,62 +14028,59 @@
           <w:tab/>
         </w:r>
       </w:ins>
-      <w:ins w:id="37" w:author="psmith" w:date="2014-12-14T18:00:00Z">
+      <w:ins w:id="46" w:author="psmith" w:date="2014-12-14T18:00:00Z">
         <w:r>
           <w:rPr>
             <w:b/>
-            <w:rPrChange w:id="38" w:author="psmith" w:date="2014-12-14T18:01:00Z">
+            <w:rPrChange w:id="47" w:author="psmith" w:date="2014-12-14T18:01:00Z">
               <w:rPr/>
             </w:rPrChange>
           </w:rPr>
           <w:t>c)</w:t>
         </w:r>
       </w:ins>
-      <w:ins w:id="39" w:author="psmith" w:date="2014-12-14T18:01:00Z">
+      <w:ins w:id="48" w:author="psmith" w:date="2014-12-14T18:01:00Z">
         <w:r>
           <w:tab/>
         </w:r>
       </w:ins>
-      <w:ins w:id="40" w:author="psmith" w:date="2014-12-14T18:00:00Z">
+      <w:ins w:id="49" w:author="psmith" w:date="2014-12-14T18:00:00Z">
         <w:r>
-          <w:t>The Directoire Technique and the official delegates of the FIE must always attend events from beginning to end, so as to solve any problem which could arise and thus ensure that the e</w:t>
-        </w:r>
-        <w:r>
-          <w:t>vent continues to run smoothly.</w:t>
+          <w:t>The Directoire Technique and the official delegates of the FIE must always attend events from beginning to end, so as to solve any problem which could arise and thus ensure that the event continues to run smoothly.</w:t>
         </w:r>
       </w:ins>
     </w:p>
     <w:p>
       <w:pPr>
         <w:pStyle w:val="BFAArtIndent1"/>
-        <w:pPrChange w:id="41" w:author="psmith" w:date="2014-12-14T18:01:00Z">
+        <w:pPrChange w:id="50" w:author="psmith" w:date="2014-12-14T18:01:00Z">
           <w:pPr>
             <w:pStyle w:val="BFAArtNoIndent"/>
           </w:pPr>
         </w:pPrChange>
       </w:pPr>
-      <w:ins w:id="42" w:author="psmith" w:date="2014-12-14T18:01:00Z">
+      <w:ins w:id="51" w:author="psmith" w:date="2014-12-14T18:01:00Z">
         <w:r>
           <w:tab/>
         </w:r>
       </w:ins>
-      <w:ins w:id="43" w:author="psmith" w:date="2014-12-14T18:00:00Z">
+      <w:ins w:id="52" w:author="psmith" w:date="2014-12-14T18:00:00Z">
         <w:r>
           <w:rPr>
             <w:b/>
-            <w:rPrChange w:id="44" w:author="psmith" w:date="2014-12-14T18:01:00Z">
+            <w:rPrChange w:id="53" w:author="psmith" w:date="2014-12-14T18:01:00Z">
               <w:rPr/>
             </w:rPrChange>
           </w:rPr>
           <w:t>d)</w:t>
         </w:r>
       </w:ins>
-      <w:ins w:id="45" w:author="psmith" w:date="2014-12-14T18:01:00Z">
+      <w:ins w:id="54" w:author="psmith" w:date="2014-12-14T18:01:00Z">
         <w:r>
           <w:tab/>
         </w:r>
       </w:ins>
-      <w:ins w:id="46" w:author="psmith" w:date="2014-12-14T18:00:00Z">
+      <w:ins w:id="55" w:author="psmith" w:date="2014-12-14T18:00:00Z">
         <w:r>
           <w:t>All the decisions of the Directoire Technique and the official delegates of the FIE must be displayed sufficiently in advance on a clearly visible notice-board to be consulted by the fencers and officials. In principle, fencers and officials are kept informed by their heads of delegation or captains, and they may not make any complaint against changes in the timetable or any other matter about which information has been displayed within the stipulated time limits.</w:t>
         </w:r>
@@ -14025,12 +14093,12 @@
       <w:r>
         <w:t>Nomination</w:t>
       </w:r>
-      <w:ins w:id="47" w:author="psmith" w:date="2014-12-14T17:57:00Z">
+      <w:ins w:id="56" w:author="psmith" w:date="2014-12-14T17:57:00Z">
         <w:r>
           <w:t xml:space="preserve"> of the Directoire Technique</w:t>
         </w:r>
       </w:ins>
-      <w:del w:id="48" w:author="psmith" w:date="2014-12-14T17:57:00Z">
+      <w:del w:id="57" w:author="psmith" w:date="2014-12-14T17:57:00Z">
         <w:r>
           <w:delText xml:space="preserve"> </w:delText>
         </w:r>
@@ -14122,7 +14190,7 @@
         <w:tab/>
         <w:t xml:space="preserve">The </w:t>
       </w:r>
-      <w:del w:id="49" w:author="psmith" w:date="2014-12-14T18:03:00Z">
+      <w:del w:id="58" w:author="psmith" w:date="2014-12-14T18:03:00Z">
         <w:r>
           <w:delText xml:space="preserve">technical organisation is undertaken by a </w:delText>
         </w:r>
@@ -14130,7 +14198,7 @@
       <w:r>
         <w:t xml:space="preserve">Directoire Technique </w:t>
       </w:r>
-      <w:ins w:id="50" w:author="psmith" w:date="2014-12-14T18:03:00Z">
+      <w:ins w:id="59" w:author="psmith" w:date="2014-12-14T18:03:00Z">
         <w:r>
           <w:t xml:space="preserve">is composed </w:t>
         </w:r>
@@ -14176,10 +14244,10 @@
       <w:pPr>
         <w:pStyle w:val="BFAArtDblindent"/>
         <w:rPr>
-          <w:del w:id="51" w:author="psmith" w:date="2014-12-14T18:04:00Z"/>
-        </w:rPr>
-      </w:pPr>
-      <w:del w:id="52" w:author="psmith" w:date="2014-12-14T18:04:00Z">
+          <w:del w:id="60" w:author="psmith" w:date="2014-12-14T18:04:00Z"/>
+        </w:rPr>
+      </w:pPr>
+      <w:del w:id="61" w:author="psmith" w:date="2014-12-14T18:04:00Z">
         <w:r>
           <w:rPr>
             <w:b/>
@@ -14286,10 +14354,10 @@
       <w:pPr>
         <w:pStyle w:val="BFAArtDblindent"/>
         <w:rPr>
-          <w:del w:id="53" w:author="psmith" w:date="2014-12-14T18:04:00Z"/>
-        </w:rPr>
-      </w:pPr>
-      <w:del w:id="54" w:author="psmith" w:date="2014-12-14T18:04:00Z">
+          <w:del w:id="62" w:author="psmith" w:date="2014-12-14T18:04:00Z"/>
+        </w:rPr>
+      </w:pPr>
+      <w:del w:id="63" w:author="psmith" w:date="2014-12-14T18:04:00Z">
         <w:r>
           <w:rPr>
             <w:b/>
@@ -14344,27 +14412,35 @@
     <w:p>
       <w:pPr>
         <w:pStyle w:val="BFAArtDblindent"/>
-        <w:pPrChange w:id="55" w:author="psmith" w:date="2014-12-14T18:05:00Z">
+        <w:pPrChange w:id="64" w:author="psmith" w:date="2014-12-14T18:05:00Z">
           <w:pPr>
             <w:pStyle w:val="BFAArtSingleindent"/>
           </w:pPr>
         </w:pPrChange>
       </w:pPr>
-      <w:ins w:id="56" w:author="psmith" w:date="2014-12-14T18:06:00Z">
+      <w:ins w:id="65" w:author="psmith" w:date="2014-12-15T00:23:00Z">
         <w:r>
           <w:rPr>
             <w:b/>
-            <w:rPrChange w:id="57" w:author="psmith" w:date="2014-12-14T18:06:00Z">
+          </w:rPr>
+          <w:t>a</w:t>
+        </w:r>
+      </w:ins>
+      <w:ins w:id="66" w:author="psmith" w:date="2014-12-14T18:06:00Z">
+        <w:r>
+          <w:rPr>
+            <w:b/>
+            <w:rPrChange w:id="67" w:author="psmith" w:date="2014-12-14T18:06:00Z">
               <w:rPr/>
             </w:rPrChange>
           </w:rPr>
-          <w:t>b)</w:t>
+          <w:t>)</w:t>
         </w:r>
         <w:r>
           <w:tab/>
         </w:r>
       </w:ins>
-      <w:del w:id="58" w:author="psmith" w:date="2014-12-14T18:06:00Z">
+      <w:del w:id="68" w:author="psmith" w:date="2014-12-14T18:06:00Z">
         <w:r>
           <w:tab/>
         </w:r>
@@ -14375,7 +14451,7 @@
       <w:r>
         <w:t xml:space="preserve">The Directoire Technique </w:t>
       </w:r>
-      <w:del w:id="59" w:author="psmith" w:date="2014-12-14T18:05:00Z">
+      <w:del w:id="69" w:author="psmith" w:date="2014-12-14T18:05:00Z">
         <w:r>
           <w:delText xml:space="preserve">for Veterans World Championships </w:delText>
         </w:r>
@@ -14383,12 +14459,12 @@
       <w:r>
         <w:t xml:space="preserve">is composed of </w:t>
       </w:r>
-      <w:del w:id="60" w:author="psmith" w:date="2014-12-14T18:07:00Z">
+      <w:del w:id="70" w:author="psmith" w:date="2014-12-14T18:07:00Z">
         <w:r>
           <w:delText xml:space="preserve">three </w:delText>
         </w:r>
       </w:del>
-      <w:ins w:id="61" w:author="psmith" w:date="2014-12-14T18:07:00Z">
+      <w:ins w:id="71" w:author="psmith" w:date="2014-12-14T18:07:00Z">
         <w:r>
           <w:t>four</w:t>
         </w:r>
@@ -14411,7 +14487,7 @@
         <w:lastRenderedPageBreak/>
         <w:t>Functions</w:t>
       </w:r>
-      <w:ins w:id="62" w:author="psmith" w:date="2014-12-14T18:08:00Z">
+      <w:ins w:id="72" w:author="psmith" w:date="2014-12-14T18:08:00Z">
         <w:r>
           <w:t xml:space="preserve"> of the Directoire Technique</w:t>
         </w:r>
@@ -14457,7 +14533,7 @@
         </w:rPr>
         <w:t xml:space="preserve">strict </w:t>
       </w:r>
-      <w:del w:id="63" w:author="psmith" w:date="2014-12-14T18:08:00Z">
+      <w:del w:id="73" w:author="psmith" w:date="2014-12-14T18:08:00Z">
         <w:r>
           <w:rPr>
             <w:b/>
@@ -14476,7 +14552,7 @@
       <w:r>
         <w:t>of the different events</w:t>
       </w:r>
-      <w:ins w:id="64" w:author="psmith" w:date="2014-12-14T18:12:00Z">
+      <w:ins w:id="74" w:author="psmith" w:date="2014-12-14T18:12:00Z">
         <w:r>
           <w:t xml:space="preserve">, </w:t>
         </w:r>
@@ -14498,12 +14574,12 @@
       <w:r>
         <w:t xml:space="preserve"> </w:t>
       </w:r>
-      <w:del w:id="65" w:author="psmith" w:date="2014-12-14T18:12:00Z">
+      <w:del w:id="75" w:author="psmith" w:date="2014-12-14T18:12:00Z">
         <w:r>
           <w:delText xml:space="preserve">and </w:delText>
         </w:r>
       </w:del>
-      <w:ins w:id="66" w:author="psmith" w:date="2014-12-14T18:12:00Z">
+      <w:ins w:id="76" w:author="psmith" w:date="2014-12-14T18:12:00Z">
         <w:r>
           <w:t>It has</w:t>
         </w:r>
@@ -14514,12 +14590,12 @@
       <w:r>
         <w:t>the obligation to see that the Rules are adhered to</w:t>
       </w:r>
-      <w:del w:id="67" w:author="psmith" w:date="2014-12-14T18:12:00Z">
+      <w:del w:id="77" w:author="psmith" w:date="2014-12-14T18:12:00Z">
         <w:r>
           <w:delText>; they</w:delText>
         </w:r>
       </w:del>
-      <w:ins w:id="68" w:author="psmith" w:date="2014-12-14T18:12:00Z">
+      <w:ins w:id="78" w:author="psmith" w:date="2014-12-14T18:12:00Z">
         <w:r>
           <w:t xml:space="preserve"> and</w:t>
         </w:r>
@@ -14609,7 +14685,7 @@
       <w:r>
         <w:tab/>
       </w:r>
-      <w:ins w:id="69" w:author="psmith" w:date="2014-12-14T18:14:00Z">
+      <w:ins w:id="79" w:author="psmith" w:date="2014-12-14T18:14:00Z">
         <w:r>
           <w:tab/>
         </w:r>
@@ -14617,7 +14693,7 @@
       <w:r>
         <w:t xml:space="preserve">It </w:t>
       </w:r>
-      <w:ins w:id="70" w:author="psmith" w:date="2014-12-14T18:13:00Z">
+      <w:ins w:id="80" w:author="psmith" w:date="2014-12-14T18:13:00Z">
         <w:r>
           <w:t>ensures the co-ordination betwee</w:t>
         </w:r>
@@ -14628,7 +14704,7 @@
           <w:t>Directoire Technique, the official delegates of the FIE and the other functions of the FIE</w:t>
         </w:r>
       </w:ins>
-      <w:del w:id="71" w:author="psmith" w:date="2014-12-14T18:13:00Z">
+      <w:del w:id="81" w:author="psmith" w:date="2014-12-14T18:13:00Z">
         <w:r>
           <w:delText xml:space="preserve">checks </w:delText>
         </w:r>
@@ -14661,7 +14737,7 @@
         </w:rPr>
         <w:tab/>
       </w:r>
-      <w:ins w:id="72" w:author="psmith" w:date="2014-12-14T18:14:00Z">
+      <w:ins w:id="82" w:author="psmith" w:date="2014-12-14T18:14:00Z">
         <w:r>
           <w:rPr>
             <w:b/>
@@ -14697,7 +14773,7 @@
       <w:r>
         <w:tab/>
       </w:r>
-      <w:ins w:id="73" w:author="psmith" w:date="2014-12-14T18:14:00Z">
+      <w:ins w:id="83" w:author="psmith" w:date="2014-12-14T18:14:00Z">
         <w:r>
           <w:tab/>
         </w:r>
@@ -14742,7 +14818,7 @@
         </w:rPr>
         <w:tab/>
       </w:r>
-      <w:ins w:id="74" w:author="psmith" w:date="2014-12-14T18:14:00Z">
+      <w:ins w:id="84" w:author="psmith" w:date="2014-12-14T18:14:00Z">
         <w:r>
           <w:rPr>
             <w:b/>
@@ -14761,7 +14837,7 @@
         </w:rPr>
         <w:t xml:space="preserve"> </w:t>
       </w:r>
-      <w:del w:id="75" w:author="psmith" w:date="2014-12-14T18:14:00Z">
+      <w:del w:id="85" w:author="psmith" w:date="2014-12-14T18:14:00Z">
         <w:r>
           <w:rPr>
             <w:b/>
@@ -14805,7 +14881,7 @@
       <w:r>
         <w:tab/>
       </w:r>
-      <w:ins w:id="76" w:author="psmith" w:date="2014-12-14T18:14:00Z">
+      <w:ins w:id="86" w:author="psmith" w:date="2014-12-14T18:14:00Z">
         <w:r>
           <w:tab/>
         </w:r>
@@ -14826,7 +14902,7 @@
       <w:r>
         <w:t>(s)</w:t>
       </w:r>
-      <w:del w:id="77" w:author="psmith" w:date="2014-12-14T18:14:00Z">
+      <w:del w:id="87" w:author="psmith" w:date="2014-12-14T18:14:00Z">
         <w:r>
           <w:delText xml:space="preserve"> </w:delText>
         </w:r>
@@ -14839,10 +14915,10 @@
       <w:pPr>
         <w:pStyle w:val="BFAArtBulletedListL4"/>
         <w:rPr>
-          <w:del w:id="78" w:author="psmith" w:date="2014-12-14T18:15:00Z"/>
-        </w:rPr>
-      </w:pPr>
-      <w:del w:id="79" w:author="psmith" w:date="2014-12-14T18:15:00Z">
+          <w:del w:id="88" w:author="psmith" w:date="2014-12-14T18:15:00Z"/>
+        </w:rPr>
+      </w:pPr>
+      <w:del w:id="89" w:author="psmith" w:date="2014-12-14T18:15:00Z">
         <w:r>
           <w:rPr>
             <w:b/>
@@ -14866,7 +14942,7 @@
       <w:pPr>
         <w:pStyle w:val="BFAArtBulletedListL4"/>
       </w:pPr>
-      <w:ins w:id="80" w:author="psmith" w:date="2014-12-14T18:15:00Z">
+      <w:ins w:id="90" w:author="psmith" w:date="2014-12-14T18:15:00Z">
         <w:r>
           <w:rPr>
             <w:b/>
@@ -14875,7 +14951,7 @@
           <w:t>f</w:t>
         </w:r>
       </w:ins>
-      <w:del w:id="81" w:author="psmith" w:date="2014-12-14T18:15:00Z">
+      <w:del w:id="91" w:author="psmith" w:date="2014-12-14T18:15:00Z">
         <w:r>
           <w:rPr>
             <w:b/>
@@ -14894,7 +14970,7 @@
       <w:r>
         <w:tab/>
       </w:r>
-      <w:ins w:id="82" w:author="psmith" w:date="2014-12-14T18:14:00Z">
+      <w:ins w:id="92" w:author="psmith" w:date="2014-12-14T18:14:00Z">
         <w:r>
           <w:tab/>
         </w:r>
@@ -14917,7 +14993,7 @@
       <w:pPr>
         <w:pStyle w:val="BFAArtBulletedListL4"/>
       </w:pPr>
-      <w:ins w:id="83" w:author="psmith" w:date="2014-12-14T18:15:00Z">
+      <w:ins w:id="93" w:author="psmith" w:date="2014-12-14T18:15:00Z">
         <w:r>
           <w:rPr>
             <w:b/>
@@ -14926,7 +15002,7 @@
           <w:t>g</w:t>
         </w:r>
       </w:ins>
-      <w:del w:id="84" w:author="psmith" w:date="2014-12-14T18:15:00Z">
+      <w:del w:id="94" w:author="psmith" w:date="2014-12-14T18:15:00Z">
         <w:r>
           <w:rPr>
             <w:b/>
@@ -14945,7 +15021,7 @@
       <w:r>
         <w:tab/>
       </w:r>
-      <w:ins w:id="85" w:author="psmith" w:date="2014-12-14T18:14:00Z">
+      <w:ins w:id="95" w:author="psmith" w:date="2014-12-14T18:14:00Z">
         <w:r>
           <w:tab/>
         </w:r>
@@ -14968,7 +15044,7 @@
       <w:pPr>
         <w:pStyle w:val="BFAArtBulletedListL4"/>
       </w:pPr>
-      <w:ins w:id="86" w:author="psmith" w:date="2014-12-14T18:15:00Z">
+      <w:ins w:id="96" w:author="psmith" w:date="2014-12-14T18:15:00Z">
         <w:r>
           <w:rPr>
             <w:b/>
@@ -14977,7 +15053,7 @@
           <w:t>h</w:t>
         </w:r>
       </w:ins>
-      <w:del w:id="87" w:author="psmith" w:date="2014-12-14T18:15:00Z">
+      <w:del w:id="97" w:author="psmith" w:date="2014-12-14T18:15:00Z">
         <w:r>
           <w:rPr>
             <w:b/>
@@ -15000,7 +15076,7 @@
         </w:rPr>
         <w:tab/>
       </w:r>
-      <w:ins w:id="88" w:author="psmith" w:date="2014-12-14T18:14:00Z">
+      <w:ins w:id="98" w:author="psmith" w:date="2014-12-14T18:14:00Z">
         <w:r>
           <w:rPr>
             <w:b/>
@@ -15076,12 +15152,12 @@
       <w:r>
         <w:t xml:space="preserve"> at competitions</w:t>
       </w:r>
-      <w:del w:id="89" w:author="psmith" w:date="2014-12-14T18:16:00Z">
+      <w:del w:id="99" w:author="psmith" w:date="2014-12-14T18:16:00Z">
         <w:r>
           <w:delText>; Article t.97 defines the extent of its authority</w:delText>
         </w:r>
       </w:del>
-      <w:ins w:id="90" w:author="psmith" w:date="2014-12-14T18:16:00Z">
+      <w:ins w:id="100" w:author="psmith" w:date="2014-12-14T18:16:00Z">
         <w:r>
           <w:t xml:space="preserve"> but only as a collective entity</w:t>
         </w:r>
@@ -15089,7 +15165,7 @@
       <w:r>
         <w:t>.</w:t>
       </w:r>
-      <w:ins w:id="91" w:author="psmith" w:date="2014-12-14T18:18:00Z">
+      <w:ins w:id="101" w:author="psmith" w:date="2014-12-14T18:18:00Z">
         <w:r>
           <w:t xml:space="preserve"> </w:t>
         </w:r>
@@ -15099,7 +15175,7 @@
         <w:r>
           <w:rPr>
             <w:b/>
-            <w:rPrChange w:id="92" w:author="psmith" w:date="2014-12-14T18:18:00Z">
+            <w:rPrChange w:id="102" w:author="psmith" w:date="2014-12-14T18:18:00Z">
               <w:rPr/>
             </w:rPrChange>
           </w:rPr>
@@ -15122,7 +15198,7 @@
       <w:pPr>
         <w:pStyle w:val="BFAArtNoIndent"/>
         <w:rPr>
-          <w:ins w:id="93" w:author="psmith" w:date="2014-12-14T18:20:00Z"/>
+          <w:ins w:id="103" w:author="psmith" w:date="2014-12-14T18:20:00Z"/>
         </w:rPr>
       </w:pPr>
       <w:proofErr w:type="gramStart"/>
@@ -15148,11 +15224,11 @@
         </w:rPr>
         <w:tab/>
       </w:r>
-      <w:ins w:id="94" w:author="psmith" w:date="2014-12-14T18:20:00Z">
+      <w:ins w:id="104" w:author="psmith" w:date="2014-12-14T18:20:00Z">
         <w:r>
           <w:rPr>
             <w:b/>
-            <w:rPrChange w:id="95" w:author="psmith" w:date="2014-12-14T18:21:00Z">
+            <w:rPrChange w:id="105" w:author="psmith" w:date="2014-12-14T18:21:00Z">
               <w:rPr/>
             </w:rPrChange>
           </w:rPr>
@@ -15164,75 +15240,70 @@
       <w:pPr>
         <w:pStyle w:val="BFAArtNoIndent"/>
         <w:rPr>
-          <w:ins w:id="96" w:author="psmith" w:date="2014-12-14T18:20:00Z"/>
-        </w:rPr>
-        <w:pPrChange w:id="97" w:author="psmith" w:date="2014-12-14T18:23:00Z">
+          <w:ins w:id="106" w:author="psmith" w:date="2014-12-14T18:20:00Z"/>
+        </w:rPr>
+      </w:pPr>
+      <w:ins w:id="107" w:author="psmith" w:date="2014-12-14T18:21:00Z">
+        <w:r>
+          <w:tab/>
+        </w:r>
+      </w:ins>
+      <w:ins w:id="108" w:author="psmith" w:date="2014-12-14T18:20:00Z">
+        <w:r>
+          <w:t>Refereeing delegates must be members of the FIE Refereeing Commission. SEMI delegates must be members of the FIE SEMI Commission. Medical delegates must be a members of the FIE Medical Commission.</w:t>
+        </w:r>
+      </w:ins>
+    </w:p>
+    <w:p>
+      <w:pPr>
+        <w:pStyle w:val="BFAArtSingleindent"/>
+        <w:rPr>
+          <w:ins w:id="109" w:author="psmith" w:date="2014-12-14T18:20:00Z"/>
+          <w:b/>
+          <w:rPrChange w:id="110" w:author="psmith" w:date="2014-12-14T18:27:00Z">
+            <w:rPr>
+              <w:ins w:id="111" w:author="psmith" w:date="2014-12-14T18:20:00Z"/>
+            </w:rPr>
+          </w:rPrChange>
+        </w:rPr>
+        <w:pPrChange w:id="112" w:author="psmith" w:date="2014-12-14T18:27:00Z">
           <w:pPr>
             <w:pStyle w:val="BFAArtNoIndent"/>
           </w:pPr>
         </w:pPrChange>
       </w:pPr>
-      <w:ins w:id="98" w:author="psmith" w:date="2014-12-14T18:21:00Z">
+      <w:ins w:id="113" w:author="psmith" w:date="2014-12-14T18:24:00Z">
         <w:r>
           <w:tab/>
         </w:r>
       </w:ins>
-      <w:ins w:id="99" w:author="psmith" w:date="2014-12-14T18:20:00Z">
-        <w:r>
-          <w:t>Refereeing delegates must be members of the FIE Refereeing Commission. SEMI delegates must be members of the FIE SEMI Commission. Medical delegates must be a members of the FIE Medical Commission.</w:t>
-        </w:r>
-      </w:ins>
-    </w:p>
-    <w:p>
-      <w:pPr>
-        <w:pStyle w:val="BFAArtSingleindent"/>
-        <w:rPr>
-          <w:ins w:id="100" w:author="psmith" w:date="2014-12-14T18:20:00Z"/>
-          <w:b/>
-          <w:rPrChange w:id="101" w:author="psmith" w:date="2014-12-14T18:27:00Z">
-            <w:rPr>
-              <w:ins w:id="102" w:author="psmith" w:date="2014-12-14T18:20:00Z"/>
-            </w:rPr>
-          </w:rPrChange>
-        </w:rPr>
-        <w:pPrChange w:id="103" w:author="psmith" w:date="2014-12-14T18:27:00Z">
-          <w:pPr>
-            <w:pStyle w:val="BFAArtNoIndent"/>
-          </w:pPr>
-        </w:pPrChange>
-      </w:pPr>
-      <w:ins w:id="104" w:author="psmith" w:date="2014-12-14T18:24:00Z">
-        <w:r>
-          <w:tab/>
-        </w:r>
-      </w:ins>
-      <w:ins w:id="105" w:author="psmith" w:date="2014-12-14T18:20:00Z">
+      <w:ins w:id="114" w:author="psmith" w:date="2014-12-14T18:20:00Z">
         <w:r>
           <w:rPr>
             <w:b/>
-            <w:rPrChange w:id="106" w:author="psmith" w:date="2014-12-14T18:27:00Z">
+            <w:rPrChange w:id="115" w:author="psmith" w:date="2014-12-14T18:27:00Z">
               <w:rPr/>
             </w:rPrChange>
           </w:rPr>
           <w:t>1.</w:t>
         </w:r>
       </w:ins>
-      <w:ins w:id="107" w:author="psmith" w:date="2014-12-14T18:24:00Z">
+      <w:ins w:id="116" w:author="psmith" w:date="2014-12-14T18:24:00Z">
         <w:r>
           <w:rPr>
             <w:b/>
-            <w:rPrChange w:id="108" w:author="psmith" w:date="2014-12-14T18:27:00Z">
+            <w:rPrChange w:id="117" w:author="psmith" w:date="2014-12-14T18:27:00Z">
               <w:rPr/>
             </w:rPrChange>
           </w:rPr>
           <w:tab/>
         </w:r>
       </w:ins>
-      <w:ins w:id="109" w:author="psmith" w:date="2014-12-14T18:20:00Z">
+      <w:ins w:id="118" w:author="psmith" w:date="2014-12-14T18:20:00Z">
         <w:r>
           <w:rPr>
             <w:b/>
-            <w:rPrChange w:id="110" w:author="psmith" w:date="2014-12-14T18:27:00Z">
+            <w:rPrChange w:id="119" w:author="psmith" w:date="2014-12-14T18:27:00Z">
               <w:rPr/>
             </w:rPrChange>
           </w:rPr>
@@ -15244,25 +15315,25 @@
       <w:pPr>
         <w:pStyle w:val="BFAArtIndent1"/>
         <w:rPr>
-          <w:ins w:id="111" w:author="psmith" w:date="2014-12-14T18:20:00Z"/>
-        </w:rPr>
-        <w:pPrChange w:id="112" w:author="psmith" w:date="2014-12-14T18:26:00Z">
+          <w:ins w:id="120" w:author="psmith" w:date="2014-12-14T18:20:00Z"/>
+        </w:rPr>
+        <w:pPrChange w:id="121" w:author="psmith" w:date="2014-12-14T18:26:00Z">
           <w:pPr>
             <w:pStyle w:val="BFAArtNoIndent"/>
           </w:pPr>
         </w:pPrChange>
       </w:pPr>
-      <w:ins w:id="113" w:author="psmith" w:date="2014-12-14T18:24:00Z">
+      <w:ins w:id="122" w:author="psmith" w:date="2014-12-14T18:24:00Z">
         <w:r>
           <w:tab/>
         </w:r>
       </w:ins>
-      <w:ins w:id="114" w:author="psmith" w:date="2014-12-14T18:26:00Z">
+      <w:ins w:id="123" w:author="psmith" w:date="2014-12-14T18:26:00Z">
         <w:r>
           <w:tab/>
         </w:r>
       </w:ins>
-      <w:ins w:id="115" w:author="psmith" w:date="2014-12-14T18:20:00Z">
+      <w:ins w:id="124" w:author="psmith" w:date="2014-12-14T18:20:00Z">
         <w:r>
           <w:t>A chief Refereeing delegate and 5 more Refereeing delegates, a chief SEMI delegate and 2 more SEMI delegates and 2 Medical delegates are appointed by the FIE Executive Committee following the recommendations of the respective commissions.</w:t>
         </w:r>
@@ -15272,52 +15343,52 @@
       <w:pPr>
         <w:pStyle w:val="BFAArtSingleindent"/>
         <w:rPr>
-          <w:ins w:id="116" w:author="psmith" w:date="2014-12-14T18:20:00Z"/>
-          <w:b/>
-          <w:rPrChange w:id="117" w:author="psmith" w:date="2014-12-14T18:28:00Z">
+          <w:ins w:id="125" w:author="psmith" w:date="2014-12-14T18:20:00Z"/>
+          <w:b/>
+          <w:rPrChange w:id="126" w:author="psmith" w:date="2014-12-14T18:28:00Z">
             <w:rPr>
-              <w:ins w:id="118" w:author="psmith" w:date="2014-12-14T18:20:00Z"/>
+              <w:ins w:id="127" w:author="psmith" w:date="2014-12-14T18:20:00Z"/>
             </w:rPr>
           </w:rPrChange>
         </w:rPr>
-        <w:pPrChange w:id="119" w:author="psmith" w:date="2014-12-14T18:28:00Z">
+        <w:pPrChange w:id="128" w:author="psmith" w:date="2014-12-14T18:28:00Z">
           <w:pPr>
             <w:pStyle w:val="BFAArtNoIndent"/>
           </w:pPr>
         </w:pPrChange>
       </w:pPr>
-      <w:ins w:id="120" w:author="psmith" w:date="2014-12-14T18:25:00Z">
+      <w:ins w:id="129" w:author="psmith" w:date="2014-12-14T18:25:00Z">
         <w:r>
           <w:tab/>
         </w:r>
       </w:ins>
-      <w:ins w:id="121" w:author="psmith" w:date="2014-12-14T18:20:00Z">
+      <w:ins w:id="130" w:author="psmith" w:date="2014-12-14T18:20:00Z">
         <w:r>
           <w:rPr>
             <w:b/>
-            <w:rPrChange w:id="122" w:author="psmith" w:date="2014-12-14T18:28:00Z">
+            <w:rPrChange w:id="131" w:author="psmith" w:date="2014-12-14T18:28:00Z">
               <w:rPr/>
             </w:rPrChange>
           </w:rPr>
           <w:t>2.</w:t>
         </w:r>
       </w:ins>
-      <w:ins w:id="123" w:author="psmith" w:date="2014-12-14T18:25:00Z">
+      <w:ins w:id="132" w:author="psmith" w:date="2014-12-14T18:25:00Z">
         <w:r>
           <w:rPr>
             <w:b/>
-            <w:rPrChange w:id="124" w:author="psmith" w:date="2014-12-14T18:28:00Z">
+            <w:rPrChange w:id="133" w:author="psmith" w:date="2014-12-14T18:28:00Z">
               <w:rPr/>
             </w:rPrChange>
           </w:rPr>
           <w:tab/>
         </w:r>
       </w:ins>
-      <w:ins w:id="125" w:author="psmith" w:date="2014-12-14T18:20:00Z">
+      <w:ins w:id="134" w:author="psmith" w:date="2014-12-14T18:20:00Z">
         <w:r>
           <w:rPr>
             <w:b/>
-            <w:rPrChange w:id="126" w:author="psmith" w:date="2014-12-14T18:28:00Z">
+            <w:rPrChange w:id="135" w:author="psmith" w:date="2014-12-14T18:28:00Z">
               <w:rPr/>
             </w:rPrChange>
           </w:rPr>
@@ -15329,25 +15400,25 @@
       <w:pPr>
         <w:pStyle w:val="BFAArtIndent1"/>
         <w:rPr>
-          <w:ins w:id="127" w:author="psmith" w:date="2014-12-14T18:20:00Z"/>
-        </w:rPr>
-        <w:pPrChange w:id="128" w:author="psmith" w:date="2014-12-14T18:26:00Z">
+          <w:ins w:id="136" w:author="psmith" w:date="2014-12-14T18:20:00Z"/>
+        </w:rPr>
+        <w:pPrChange w:id="137" w:author="psmith" w:date="2014-12-14T18:26:00Z">
           <w:pPr>
             <w:pStyle w:val="BFAArtNoIndent"/>
           </w:pPr>
         </w:pPrChange>
       </w:pPr>
-      <w:ins w:id="129" w:author="psmith" w:date="2014-12-14T18:25:00Z">
+      <w:ins w:id="138" w:author="psmith" w:date="2014-12-14T18:25:00Z">
         <w:r>
           <w:tab/>
         </w:r>
       </w:ins>
-      <w:ins w:id="130" w:author="psmith" w:date="2014-12-14T18:26:00Z">
+      <w:ins w:id="139" w:author="psmith" w:date="2014-12-14T18:26:00Z">
         <w:r>
           <w:tab/>
         </w:r>
       </w:ins>
-      <w:ins w:id="131" w:author="psmith" w:date="2014-12-14T18:20:00Z">
+      <w:ins w:id="140" w:author="psmith" w:date="2014-12-14T18:20:00Z">
         <w:r>
           <w:t>One Refereeing delegate is appointed by the Executive Committee following the recommendation of the Refereeing Commission.</w:t>
         </w:r>
@@ -15357,21 +15428,21 @@
       <w:pPr>
         <w:pStyle w:val="BFAArtSingleindent"/>
         <w:rPr>
-          <w:ins w:id="132" w:author="psmith" w:date="2014-12-14T18:20:00Z"/>
-          <w:b/>
-          <w:rPrChange w:id="133" w:author="psmith" w:date="2014-12-14T18:28:00Z">
+          <w:ins w:id="141" w:author="psmith" w:date="2014-12-14T18:20:00Z"/>
+          <w:b/>
+          <w:rPrChange w:id="142" w:author="psmith" w:date="2014-12-14T18:28:00Z">
             <w:rPr>
-              <w:ins w:id="134" w:author="psmith" w:date="2014-12-14T18:20:00Z"/>
+              <w:ins w:id="143" w:author="psmith" w:date="2014-12-14T18:20:00Z"/>
             </w:rPr>
           </w:rPrChange>
         </w:rPr>
-        <w:pPrChange w:id="135" w:author="psmith" w:date="2014-12-14T18:28:00Z">
+        <w:pPrChange w:id="144" w:author="psmith" w:date="2014-12-14T18:28:00Z">
           <w:pPr>
             <w:pStyle w:val="BFAArtNoIndent"/>
           </w:pPr>
         </w:pPrChange>
       </w:pPr>
-      <w:ins w:id="136" w:author="psmith" w:date="2014-12-14T18:29:00Z">
+      <w:ins w:id="145" w:author="psmith" w:date="2014-12-14T18:29:00Z">
         <w:r>
           <w:rPr>
             <w:b/>
@@ -15380,18 +15451,18 @@
           <w:tab/>
         </w:r>
       </w:ins>
-      <w:ins w:id="137" w:author="psmith" w:date="2014-12-14T18:20:00Z">
+      <w:ins w:id="146" w:author="psmith" w:date="2014-12-14T18:20:00Z">
         <w:r>
           <w:rPr>
             <w:b/>
-            <w:rPrChange w:id="138" w:author="psmith" w:date="2014-12-14T18:28:00Z">
+            <w:rPrChange w:id="147" w:author="psmith" w:date="2014-12-14T18:28:00Z">
               <w:rPr/>
             </w:rPrChange>
           </w:rPr>
           <w:t>3.</w:t>
         </w:r>
       </w:ins>
-      <w:ins w:id="139" w:author="psmith" w:date="2014-12-14T18:28:00Z">
+      <w:ins w:id="148" w:author="psmith" w:date="2014-12-14T18:28:00Z">
         <w:r>
           <w:rPr>
             <w:b/>
@@ -15399,11 +15470,11 @@
           <w:tab/>
         </w:r>
       </w:ins>
-      <w:ins w:id="140" w:author="psmith" w:date="2014-12-14T18:20:00Z">
+      <w:ins w:id="149" w:author="psmith" w:date="2014-12-14T18:20:00Z">
         <w:r>
           <w:rPr>
             <w:b/>
-            <w:rPrChange w:id="141" w:author="psmith" w:date="2014-12-14T18:28:00Z">
+            <w:rPrChange w:id="150" w:author="psmith" w:date="2014-12-14T18:28:00Z">
               <w:rPr/>
             </w:rPrChange>
           </w:rPr>
@@ -15414,28 +15485,28 @@
     <w:p>
       <w:pPr>
         <w:pStyle w:val="BFAArtIndent1"/>
-        <w:pPrChange w:id="142" w:author="psmith" w:date="2014-12-14T18:29:00Z">
+        <w:pPrChange w:id="151" w:author="psmith" w:date="2014-12-14T18:29:00Z">
           <w:pPr>
             <w:pStyle w:val="BFAArtNoIndent"/>
           </w:pPr>
         </w:pPrChange>
       </w:pPr>
-      <w:ins w:id="143" w:author="psmith" w:date="2014-12-14T18:28:00Z">
+      <w:ins w:id="152" w:author="psmith" w:date="2014-12-14T18:28:00Z">
         <w:r>
           <w:tab/>
         </w:r>
       </w:ins>
-      <w:ins w:id="144" w:author="psmith" w:date="2014-12-14T18:29:00Z">
+      <w:ins w:id="153" w:author="psmith" w:date="2014-12-14T18:29:00Z">
         <w:r>
           <w:tab/>
         </w:r>
       </w:ins>
-      <w:ins w:id="145" w:author="psmith" w:date="2014-12-14T18:20:00Z">
+      <w:ins w:id="154" w:author="psmith" w:date="2014-12-14T18:20:00Z">
         <w:r>
           <w:t>One Refereeing delegate, one SEMI delegate and one Medical delegate are appointed by the FIE Executive Committee following the recommendations of the respective commissions.</w:t>
         </w:r>
       </w:ins>
-      <w:del w:id="146" w:author="psmith" w:date="2014-12-14T18:20:00Z">
+      <w:del w:id="155" w:author="psmith" w:date="2014-12-14T18:20:00Z">
         <w:r>
           <w:delText xml:space="preserve">The members of the Directoire Technique cannot </w:delText>
         </w:r>
@@ -15455,13 +15526,8 @@
       <w:pPr>
         <w:pStyle w:val="BFAArtSingleindent1st"/>
         <w:rPr>
-          <w:del w:id="147" w:author="psmith" w:date="2014-12-14T18:32:00Z"/>
-        </w:rPr>
-        <w:pPrChange w:id="148" w:author="psmith" w:date="2014-12-14T18:32:00Z">
-          <w:pPr>
-            <w:pStyle w:val="BFAArtSingleindent1st"/>
-          </w:pPr>
-        </w:pPrChange>
+          <w:del w:id="156" w:author="psmith" w:date="2014-12-14T18:32:00Z"/>
+        </w:rPr>
       </w:pPr>
       <w:proofErr w:type="gramStart"/>
       <w:r>
@@ -15475,7 +15541,7 @@
       <w:r>
         <w:tab/>
       </w:r>
-      <w:del w:id="149" w:author="psmith" w:date="2014-12-14T18:32:00Z">
+      <w:del w:id="157" w:author="psmith" w:date="2014-12-14T18:32:00Z">
         <w:r>
           <w:rPr>
             <w:b/>
@@ -15509,16 +15575,16 @@
       <w:pPr>
         <w:pStyle w:val="BFAArtSingleindent1st"/>
         <w:rPr>
-          <w:ins w:id="150" w:author="psmith" w:date="2014-12-14T18:32:00Z"/>
-          <w:b/>
-          <w:rPrChange w:id="151" w:author="psmith" w:date="2014-12-14T18:33:00Z">
+          <w:ins w:id="158" w:author="psmith" w:date="2014-12-14T18:32:00Z"/>
+          <w:b/>
+          <w:rPrChange w:id="159" w:author="psmith" w:date="2014-12-14T18:33:00Z">
             <w:rPr>
-              <w:ins w:id="152" w:author="psmith" w:date="2014-12-14T18:32:00Z"/>
+              <w:ins w:id="160" w:author="psmith" w:date="2014-12-14T18:32:00Z"/>
             </w:rPr>
           </w:rPrChange>
         </w:rPr>
       </w:pPr>
-      <w:del w:id="153" w:author="psmith" w:date="2014-12-14T18:32:00Z">
+      <w:del w:id="161" w:author="psmith" w:date="2014-12-14T18:32:00Z">
         <w:r>
           <w:rPr>
             <w:b/>
@@ -15573,11 +15639,11 @@
           <w:delText>.</w:delText>
         </w:r>
       </w:del>
-      <w:ins w:id="154" w:author="psmith" w:date="2014-12-14T18:32:00Z">
+      <w:ins w:id="162" w:author="psmith" w:date="2014-12-14T18:32:00Z">
         <w:r>
           <w:rPr>
             <w:b/>
-            <w:rPrChange w:id="155" w:author="psmith" w:date="2014-12-14T18:33:00Z">
+            <w:rPrChange w:id="163" w:author="psmith" w:date="2014-12-14T18:33:00Z">
               <w:rPr/>
             </w:rPrChange>
           </w:rPr>
@@ -15589,36 +15655,36 @@
       <w:pPr>
         <w:pStyle w:val="BFAArtSingleindent"/>
         <w:rPr>
-          <w:ins w:id="156" w:author="psmith" w:date="2014-12-14T18:34:00Z"/>
-        </w:rPr>
-        <w:pPrChange w:id="157" w:author="psmith" w:date="2014-12-14T18:34:00Z">
+          <w:ins w:id="164" w:author="psmith" w:date="2014-12-14T18:34:00Z"/>
+        </w:rPr>
+        <w:pPrChange w:id="165" w:author="psmith" w:date="2014-12-14T18:34:00Z">
           <w:pPr>
             <w:pStyle w:val="BFAArtSingleindent1st"/>
           </w:pPr>
         </w:pPrChange>
       </w:pPr>
-      <w:ins w:id="158" w:author="psmith" w:date="2014-12-14T18:34:00Z">
+      <w:ins w:id="166" w:author="psmith" w:date="2014-12-14T18:34:00Z">
         <w:r>
           <w:tab/>
         </w:r>
       </w:ins>
-      <w:ins w:id="159" w:author="psmith" w:date="2014-12-14T18:32:00Z">
+      <w:ins w:id="167" w:author="psmith" w:date="2014-12-14T18:32:00Z">
         <w:r>
           <w:rPr>
             <w:b/>
-            <w:rPrChange w:id="160" w:author="psmith" w:date="2014-12-14T18:34:00Z">
+            <w:rPrChange w:id="168" w:author="psmith" w:date="2014-12-14T18:34:00Z">
               <w:rPr/>
             </w:rPrChange>
           </w:rPr>
           <w:t>1.</w:t>
         </w:r>
       </w:ins>
-      <w:ins w:id="161" w:author="psmith" w:date="2014-12-14T18:34:00Z">
+      <w:ins w:id="169" w:author="psmith" w:date="2014-12-14T18:34:00Z">
         <w:r>
           <w:tab/>
         </w:r>
       </w:ins>
-      <w:ins w:id="162" w:author="psmith" w:date="2014-12-14T18:32:00Z">
+      <w:ins w:id="170" w:author="psmith" w:date="2014-12-14T18:32:00Z">
         <w:r>
           <w:t>The functions of the Refereeing delegates include the strict and complete organisation of the refereeing of events. They have the obligation to see that the Rules are adhered to and cannot themselves decide on any departure from the Rules except when circumstances arise in which it is absolutely impossible to apply them.</w:t>
         </w:r>
@@ -15628,15 +15694,15 @@
       <w:pPr>
         <w:pStyle w:val="BFAArtSingleindent"/>
         <w:rPr>
-          <w:ins w:id="163" w:author="psmith" w:date="2014-12-14T18:35:00Z"/>
-        </w:rPr>
-        <w:pPrChange w:id="164" w:author="psmith" w:date="2014-12-14T18:35:00Z">
+          <w:ins w:id="171" w:author="psmith" w:date="2014-12-14T18:35:00Z"/>
+        </w:rPr>
+        <w:pPrChange w:id="172" w:author="psmith" w:date="2014-12-14T18:35:00Z">
           <w:pPr>
             <w:pStyle w:val="BFAArtSingleindent1st"/>
           </w:pPr>
         </w:pPrChange>
       </w:pPr>
-      <w:ins w:id="165" w:author="psmith" w:date="2014-12-14T18:34:00Z">
+      <w:ins w:id="173" w:author="psmith" w:date="2014-12-14T18:34:00Z">
         <w:r>
           <w:rPr>
             <w:b/>
@@ -15644,11 +15710,11 @@
           <w:tab/>
         </w:r>
       </w:ins>
-      <w:ins w:id="166" w:author="psmith" w:date="2014-12-14T18:32:00Z">
+      <w:ins w:id="174" w:author="psmith" w:date="2014-12-14T18:32:00Z">
         <w:r>
           <w:rPr>
             <w:b/>
-            <w:rPrChange w:id="167" w:author="psmith" w:date="2014-12-14T18:34:00Z">
+            <w:rPrChange w:id="175" w:author="psmith" w:date="2014-12-14T18:34:00Z">
               <w:rPr/>
             </w:rPrChange>
           </w:rPr>
@@ -15663,15 +15729,15 @@
       <w:pPr>
         <w:pStyle w:val="BFAArtSingleindent"/>
         <w:rPr>
-          <w:ins w:id="168" w:author="psmith" w:date="2014-12-14T18:32:00Z"/>
-        </w:rPr>
-        <w:pPrChange w:id="169" w:author="psmith" w:date="2014-12-14T18:35:00Z">
+          <w:ins w:id="176" w:author="psmith" w:date="2014-12-14T18:32:00Z"/>
+        </w:rPr>
+        <w:pPrChange w:id="177" w:author="psmith" w:date="2014-12-14T18:35:00Z">
           <w:pPr>
             <w:pStyle w:val="BFAArtSingleindent1st"/>
           </w:pPr>
         </w:pPrChange>
       </w:pPr>
-      <w:ins w:id="170" w:author="psmith" w:date="2014-12-14T18:35:00Z">
+      <w:ins w:id="178" w:author="psmith" w:date="2014-12-14T18:35:00Z">
         <w:r>
           <w:rPr>
             <w:b/>
@@ -15679,11 +15745,11 @@
           <w:tab/>
         </w:r>
       </w:ins>
-      <w:ins w:id="171" w:author="psmith" w:date="2014-12-14T18:32:00Z">
+      <w:ins w:id="179" w:author="psmith" w:date="2014-12-14T18:32:00Z">
         <w:r>
           <w:rPr>
             <w:b/>
-            <w:rPrChange w:id="172" w:author="psmith" w:date="2014-12-14T18:35:00Z">
+            <w:rPrChange w:id="180" w:author="psmith" w:date="2014-12-14T18:35:00Z">
               <w:rPr/>
             </w:rPrChange>
           </w:rPr>
@@ -15698,30 +15764,30 @@
       <w:pPr>
         <w:pStyle w:val="BFAArtabc"/>
         <w:rPr>
-          <w:ins w:id="173" w:author="psmith" w:date="2014-12-14T18:32:00Z"/>
-        </w:rPr>
-        <w:pPrChange w:id="174" w:author="psmith" w:date="2014-12-14T18:40:00Z">
+          <w:ins w:id="181" w:author="psmith" w:date="2014-12-14T18:32:00Z"/>
+        </w:rPr>
+        <w:pPrChange w:id="182" w:author="psmith" w:date="2014-12-14T18:40:00Z">
           <w:pPr>
             <w:pStyle w:val="BFAArtSingleindent1st"/>
           </w:pPr>
         </w:pPrChange>
       </w:pPr>
-      <w:ins w:id="175" w:author="psmith" w:date="2014-12-14T18:32:00Z">
+      <w:ins w:id="183" w:author="psmith" w:date="2014-12-14T18:32:00Z">
         <w:r>
           <w:t>a)</w:t>
         </w:r>
       </w:ins>
-      <w:ins w:id="176" w:author="psmith" w:date="2014-12-14T18:36:00Z">
+      <w:ins w:id="184" w:author="psmith" w:date="2014-12-14T18:36:00Z">
         <w:r>
           <w:tab/>
         </w:r>
       </w:ins>
-      <w:ins w:id="177" w:author="psmith" w:date="2014-12-14T18:32:00Z">
+      <w:ins w:id="185" w:author="psmith" w:date="2014-12-14T18:32:00Z">
         <w:r>
           <w:t>They organise the referee’s meeting on the day before the championships or event</w:t>
         </w:r>
       </w:ins>
-      <w:ins w:id="178" w:author="psmith" w:date="2014-12-14T18:40:00Z">
+      <w:ins w:id="186" w:author="psmith" w:date="2014-12-14T18:40:00Z">
         <w:r>
           <w:t>.</w:t>
         </w:r>
@@ -15731,30 +15797,30 @@
       <w:pPr>
         <w:pStyle w:val="BFAArtabc"/>
         <w:rPr>
-          <w:ins w:id="179" w:author="psmith" w:date="2014-12-14T18:32:00Z"/>
-        </w:rPr>
-        <w:pPrChange w:id="180" w:author="psmith" w:date="2014-12-14T18:40:00Z">
+          <w:ins w:id="187" w:author="psmith" w:date="2014-12-14T18:32:00Z"/>
+        </w:rPr>
+        <w:pPrChange w:id="188" w:author="psmith" w:date="2014-12-14T18:40:00Z">
           <w:pPr>
             <w:pStyle w:val="BFAArtSingleindent1st"/>
           </w:pPr>
         </w:pPrChange>
       </w:pPr>
-      <w:ins w:id="181" w:author="psmith" w:date="2014-12-14T18:32:00Z">
+      <w:ins w:id="189" w:author="psmith" w:date="2014-12-14T18:32:00Z">
         <w:r>
           <w:t>b)</w:t>
         </w:r>
       </w:ins>
-      <w:ins w:id="182" w:author="psmith" w:date="2014-12-14T18:40:00Z">
+      <w:ins w:id="190" w:author="psmith" w:date="2014-12-14T18:40:00Z">
         <w:r>
           <w:tab/>
         </w:r>
       </w:ins>
-      <w:ins w:id="183" w:author="psmith" w:date="2014-12-14T18:32:00Z">
+      <w:ins w:id="191" w:author="psmith" w:date="2014-12-14T18:32:00Z">
         <w:r>
           <w:t>They establish the list of referees the day before each competition</w:t>
         </w:r>
       </w:ins>
-      <w:ins w:id="184" w:author="psmith" w:date="2014-12-14T18:40:00Z">
+      <w:ins w:id="192" w:author="psmith" w:date="2014-12-14T18:40:00Z">
         <w:r>
           <w:t>.</w:t>
         </w:r>
@@ -15764,25 +15830,25 @@
       <w:pPr>
         <w:pStyle w:val="BFAArtabc"/>
         <w:rPr>
-          <w:ins w:id="185" w:author="psmith" w:date="2014-12-14T18:32:00Z"/>
-        </w:rPr>
-        <w:pPrChange w:id="186" w:author="psmith" w:date="2014-12-14T18:40:00Z">
+          <w:ins w:id="193" w:author="psmith" w:date="2014-12-14T18:32:00Z"/>
+        </w:rPr>
+        <w:pPrChange w:id="194" w:author="psmith" w:date="2014-12-14T18:40:00Z">
           <w:pPr>
             <w:pStyle w:val="BFAArtSingleindent1st"/>
           </w:pPr>
         </w:pPrChange>
       </w:pPr>
-      <w:ins w:id="187" w:author="psmith" w:date="2014-12-14T18:32:00Z">
+      <w:ins w:id="195" w:author="psmith" w:date="2014-12-14T18:32:00Z">
         <w:r>
           <w:t>c)</w:t>
         </w:r>
       </w:ins>
-      <w:ins w:id="188" w:author="psmith" w:date="2014-12-14T18:40:00Z">
+      <w:ins w:id="196" w:author="psmith" w:date="2014-12-14T18:40:00Z">
         <w:r>
           <w:tab/>
         </w:r>
       </w:ins>
-      <w:ins w:id="189" w:author="psmith" w:date="2014-12-14T18:32:00Z">
+      <w:ins w:id="197" w:author="psmith" w:date="2014-12-14T18:32:00Z">
         <w:r>
           <w:t>They observe the referees at work and make selections as mandated in articles t.37, t.38 and t.39.</w:t>
         </w:r>
@@ -15792,30 +15858,30 @@
       <w:pPr>
         <w:pStyle w:val="BFAArtabc"/>
         <w:rPr>
-          <w:ins w:id="190" w:author="psmith" w:date="2014-12-14T18:32:00Z"/>
-        </w:rPr>
-        <w:pPrChange w:id="191" w:author="psmith" w:date="2014-12-14T18:40:00Z">
+          <w:ins w:id="198" w:author="psmith" w:date="2014-12-14T18:32:00Z"/>
+        </w:rPr>
+        <w:pPrChange w:id="199" w:author="psmith" w:date="2014-12-14T18:40:00Z">
           <w:pPr>
             <w:pStyle w:val="BFAArtSingleindent1st"/>
           </w:pPr>
         </w:pPrChange>
       </w:pPr>
-      <w:ins w:id="192" w:author="psmith" w:date="2014-12-14T18:32:00Z">
+      <w:ins w:id="200" w:author="psmith" w:date="2014-12-14T18:32:00Z">
         <w:r>
           <w:t>d)</w:t>
         </w:r>
       </w:ins>
-      <w:ins w:id="193" w:author="psmith" w:date="2014-12-14T18:40:00Z">
+      <w:ins w:id="201" w:author="psmith" w:date="2014-12-14T18:40:00Z">
         <w:r>
           <w:tab/>
         </w:r>
       </w:ins>
-      <w:ins w:id="194" w:author="psmith" w:date="2014-12-14T18:32:00Z">
+      <w:ins w:id="202" w:author="psmith" w:date="2014-12-14T18:32:00Z">
         <w:r>
           <w:t>They review protests and provide solutions in conformity with the instructions in article t.122.</w:t>
         </w:r>
       </w:ins>
-      <w:ins w:id="195" w:author="psmith" w:date="2014-12-14T18:41:00Z">
+      <w:ins w:id="203" w:author="psmith" w:date="2014-12-14T18:41:00Z">
         <w:r>
           <w:tab/>
         </w:r>
@@ -15825,36 +15891,36 @@
       <w:pPr>
         <w:pStyle w:val="BFAArtSingleindent"/>
         <w:rPr>
-          <w:ins w:id="196" w:author="psmith" w:date="2014-12-14T18:32:00Z"/>
-        </w:rPr>
-        <w:pPrChange w:id="197" w:author="psmith" w:date="2014-12-14T18:41:00Z">
+          <w:ins w:id="204" w:author="psmith" w:date="2014-12-14T18:32:00Z"/>
+        </w:rPr>
+        <w:pPrChange w:id="205" w:author="psmith" w:date="2014-12-14T18:41:00Z">
           <w:pPr>
             <w:pStyle w:val="BFAArtSingleindent1st"/>
           </w:pPr>
         </w:pPrChange>
       </w:pPr>
-      <w:ins w:id="198" w:author="psmith" w:date="2014-12-14T18:41:00Z">
+      <w:ins w:id="206" w:author="psmith" w:date="2014-12-14T18:41:00Z">
         <w:r>
           <w:tab/>
         </w:r>
       </w:ins>
-      <w:ins w:id="199" w:author="psmith" w:date="2014-12-14T18:32:00Z">
+      <w:ins w:id="207" w:author="psmith" w:date="2014-12-14T18:32:00Z">
         <w:r>
           <w:rPr>
             <w:b/>
-            <w:rPrChange w:id="200" w:author="psmith" w:date="2014-12-14T18:41:00Z">
+            <w:rPrChange w:id="208" w:author="psmith" w:date="2014-12-14T18:41:00Z">
               <w:rPr/>
             </w:rPrChange>
           </w:rPr>
           <w:t>4.</w:t>
         </w:r>
       </w:ins>
-      <w:ins w:id="201" w:author="psmith" w:date="2014-12-14T18:41:00Z">
+      <w:ins w:id="209" w:author="psmith" w:date="2014-12-14T18:41:00Z">
         <w:r>
           <w:tab/>
         </w:r>
       </w:ins>
-      <w:ins w:id="202" w:author="psmith" w:date="2014-12-14T18:32:00Z">
+      <w:ins w:id="210" w:author="psmith" w:date="2014-12-14T18:32:00Z">
         <w:r>
           <w:t>For questions concerning the rules during FIE competitions (including the World Championships and Olympic Games), the Refereeing Commission delegate(s) alone are competent to judge a referee’s decision from the beginning to the end of the bout.</w:t>
         </w:r>
@@ -15863,34 +15929,29 @@
     <w:p>
       <w:pPr>
         <w:pStyle w:val="BFAArtSingleindent"/>
-        <w:pPrChange w:id="203" w:author="psmith" w:date="2014-12-14T18:41:00Z">
-          <w:pPr>
-            <w:pStyle w:val="BFAArtSingleindent"/>
-          </w:pPr>
-        </w:pPrChange>
-      </w:pPr>
-      <w:ins w:id="204" w:author="psmith" w:date="2014-12-14T18:41:00Z">
+      </w:pPr>
+      <w:ins w:id="211" w:author="psmith" w:date="2014-12-14T18:41:00Z">
         <w:r>
           <w:tab/>
         </w:r>
       </w:ins>
-      <w:ins w:id="205" w:author="psmith" w:date="2014-12-14T18:32:00Z">
+      <w:ins w:id="212" w:author="psmith" w:date="2014-12-14T18:32:00Z">
         <w:r>
           <w:rPr>
             <w:b/>
-            <w:rPrChange w:id="206" w:author="psmith" w:date="2014-12-14T18:41:00Z">
+            <w:rPrChange w:id="213" w:author="psmith" w:date="2014-12-14T18:41:00Z">
               <w:rPr/>
             </w:rPrChange>
           </w:rPr>
           <w:t>5.</w:t>
         </w:r>
       </w:ins>
-      <w:ins w:id="207" w:author="psmith" w:date="2014-12-14T18:41:00Z">
+      <w:ins w:id="214" w:author="psmith" w:date="2014-12-14T18:41:00Z">
         <w:r>
           <w:tab/>
         </w:r>
       </w:ins>
-      <w:ins w:id="208" w:author="psmith" w:date="2014-12-14T18:32:00Z">
+      <w:ins w:id="215" w:author="psmith" w:date="2014-12-14T18:32:00Z">
         <w:r>
           <w:t>Furthermore, a Refereeing delegate is an entity who has disciplinary responsibility at competitions; Article t.97 defines the extent of his or her authority.</w:t>
         </w:r>
@@ -15900,7 +15961,7 @@
       <w:pPr>
         <w:pStyle w:val="BFAArtNoIndent"/>
         <w:rPr>
-          <w:ins w:id="209" w:author="psmith" w:date="2014-12-14T18:42:00Z"/>
+          <w:ins w:id="216" w:author="psmith" w:date="2014-12-14T18:42:00Z"/>
         </w:rPr>
       </w:pPr>
       <w:proofErr w:type="gramStart"/>
@@ -15922,7 +15983,7 @@
       <w:r>
         <w:tab/>
       </w:r>
-      <w:del w:id="210" w:author="psmith" w:date="2014-12-14T18:42:00Z">
+      <w:del w:id="217" w:author="psmith" w:date="2014-12-14T18:42:00Z">
         <w:r>
           <w:delText xml:space="preserve">For the World Championships and the Olympic Games the Directoire Technique must meet </w:delText>
         </w:r>
@@ -15937,14 +15998,14 @@
           <w:delText>to draw the first round  of the first event.</w:delText>
         </w:r>
       </w:del>
-      <w:ins w:id="211" w:author="psmith" w:date="2014-12-14T18:42:00Z">
+      <w:ins w:id="218" w:author="psmith" w:date="2014-12-14T18:42:00Z">
         <w:r>
           <w:t xml:space="preserve"> </w:t>
         </w:r>
         <w:r>
           <w:rPr>
             <w:b/>
-            <w:rPrChange w:id="212" w:author="psmith" w:date="2014-12-14T18:43:00Z">
+            <w:rPrChange w:id="219" w:author="psmith" w:date="2014-12-14T18:43:00Z">
               <w:rPr/>
             </w:rPrChange>
           </w:rPr>
@@ -15959,45 +16020,6 @@
       <w:pPr>
         <w:pStyle w:val="BFAArtIndent1"/>
         <w:rPr>
-          <w:ins w:id="213" w:author="psmith" w:date="2014-12-14T18:42:00Z"/>
-        </w:rPr>
-        <w:pPrChange w:id="214" w:author="psmith" w:date="2014-12-14T18:43:00Z">
-          <w:pPr>
-            <w:pStyle w:val="BFAArtNoIndent"/>
-          </w:pPr>
-        </w:pPrChange>
-      </w:pPr>
-      <w:ins w:id="215" w:author="psmith" w:date="2014-12-14T18:43:00Z">
-        <w:r>
-          <w:tab/>
-        </w:r>
-      </w:ins>
-      <w:ins w:id="216" w:author="psmith" w:date="2014-12-14T18:42:00Z">
-        <w:r>
-          <w:rPr>
-            <w:b/>
-            <w:rPrChange w:id="217" w:author="psmith" w:date="2014-12-14T18:43:00Z">
-              <w:rPr/>
-            </w:rPrChange>
-          </w:rPr>
-          <w:t>1.</w:t>
-        </w:r>
-      </w:ins>
-      <w:ins w:id="218" w:author="psmith" w:date="2014-12-14T18:43:00Z">
-        <w:r>
-          <w:tab/>
-        </w:r>
-      </w:ins>
-      <w:ins w:id="219" w:author="psmith" w:date="2014-12-14T18:42:00Z">
-        <w:r>
-          <w:t>The functions of the SEMI delegate include the strict and complete organisation of the weapon control and the installations of events. They have the obligation to see that the Rules are adhered to and cannot themselves decide on any departure from the Rules except when circumstances arise in which it is absolutely impossible to apply them</w:t>
-        </w:r>
-      </w:ins>
-    </w:p>
-    <w:p>
-      <w:pPr>
-        <w:pStyle w:val="BFAArtIndent1"/>
-        <w:rPr>
           <w:ins w:id="220" w:author="psmith" w:date="2014-12-14T18:42:00Z"/>
         </w:rPr>
         <w:pPrChange w:id="221" w:author="psmith" w:date="2014-12-14T18:43:00Z">
@@ -16008,7 +16030,6 @@
       </w:pPr>
       <w:ins w:id="222" w:author="psmith" w:date="2014-12-14T18:43:00Z">
         <w:r>
-          <w:lastRenderedPageBreak/>
           <w:tab/>
         </w:r>
       </w:ins>
@@ -16020,7 +16041,7 @@
               <w:rPr/>
             </w:rPrChange>
           </w:rPr>
-          <w:t>2.</w:t>
+          <w:t>1.</w:t>
         </w:r>
       </w:ins>
       <w:ins w:id="225" w:author="psmith" w:date="2014-12-14T18:43:00Z">
@@ -16030,7 +16051,7 @@
       </w:ins>
       <w:ins w:id="226" w:author="psmith" w:date="2014-12-14T18:42:00Z">
         <w:r>
-          <w:t>SEMI delegates are responsible for organising the aspects of equipment and installations at events and ensuring that they run smoothly.</w:t>
+          <w:t>The functions of the SEMI delegate include the strict and complete organisation of the weapon control and the installations of events. They have the obligation to see that the Rules are adhered to and cannot themselves decide on any departure from the Rules except when circumstances arise in which it is absolutely impossible to apply them</w:t>
         </w:r>
       </w:ins>
     </w:p>
@@ -16048,6 +16069,7 @@
       </w:pPr>
       <w:ins w:id="229" w:author="psmith" w:date="2014-12-14T18:43:00Z">
         <w:r>
+          <w:lastRenderedPageBreak/>
           <w:tab/>
         </w:r>
       </w:ins>
@@ -16059,7 +16081,7 @@
               <w:rPr/>
             </w:rPrChange>
           </w:rPr>
-          <w:t>3.</w:t>
+          <w:t>2.</w:t>
         </w:r>
       </w:ins>
       <w:ins w:id="232" w:author="psmith" w:date="2014-12-14T18:43:00Z">
@@ -16069,13 +16091,13 @@
       </w:ins>
       <w:ins w:id="233" w:author="psmith" w:date="2014-12-14T18:42:00Z">
         <w:r>
-          <w:t>Hence, SEMI delegates:</w:t>
+          <w:t>SEMI delegates are responsible for organising the aspects of equipment and installations at events and ensuring that they run smoothly.</w:t>
         </w:r>
       </w:ins>
     </w:p>
     <w:p>
       <w:pPr>
-        <w:pStyle w:val="BFAArtabc"/>
+        <w:pStyle w:val="BFAArtIndent1"/>
         <w:rPr>
           <w:ins w:id="234" w:author="psmith" w:date="2014-12-14T18:42:00Z"/>
         </w:rPr>
@@ -16085,22 +16107,61 @@
           </w:pPr>
         </w:pPrChange>
       </w:pPr>
-      <w:ins w:id="236" w:author="psmith" w:date="2014-12-14T18:42:00Z">
+      <w:ins w:id="236" w:author="psmith" w:date="2014-12-14T18:43:00Z">
+        <w:r>
+          <w:tab/>
+        </w:r>
+      </w:ins>
+      <w:ins w:id="237" w:author="psmith" w:date="2014-12-14T18:42:00Z">
+        <w:r>
+          <w:rPr>
+            <w:b/>
+            <w:rPrChange w:id="238" w:author="psmith" w:date="2014-12-14T18:43:00Z">
+              <w:rPr/>
+            </w:rPrChange>
+          </w:rPr>
+          <w:t>3.</w:t>
+        </w:r>
+      </w:ins>
+      <w:ins w:id="239" w:author="psmith" w:date="2014-12-14T18:43:00Z">
+        <w:r>
+          <w:tab/>
+        </w:r>
+      </w:ins>
+      <w:ins w:id="240" w:author="psmith" w:date="2014-12-14T18:42:00Z">
+        <w:r>
+          <w:t>Hence, SEMI delegates:</w:t>
+        </w:r>
+      </w:ins>
+    </w:p>
+    <w:p>
+      <w:pPr>
+        <w:pStyle w:val="BFAArtabc"/>
+        <w:rPr>
+          <w:ins w:id="241" w:author="psmith" w:date="2014-12-14T18:42:00Z"/>
+        </w:rPr>
+        <w:pPrChange w:id="242" w:author="psmith" w:date="2014-12-14T18:43:00Z">
+          <w:pPr>
+            <w:pStyle w:val="BFAArtNoIndent"/>
+          </w:pPr>
+        </w:pPrChange>
+      </w:pPr>
+      <w:ins w:id="243" w:author="psmith" w:date="2014-12-14T18:42:00Z">
         <w:r>
           <w:t xml:space="preserve">a) </w:t>
         </w:r>
       </w:ins>
-      <w:ins w:id="237" w:author="psmith" w:date="2014-12-14T18:44:00Z">
+      <w:ins w:id="244" w:author="psmith" w:date="2014-12-14T18:44:00Z">
         <w:r>
           <w:t>O</w:t>
         </w:r>
       </w:ins>
-      <w:ins w:id="238" w:author="psmith" w:date="2014-12-14T18:42:00Z">
+      <w:ins w:id="245" w:author="psmith" w:date="2014-12-14T18:42:00Z">
         <w:r>
           <w:t>rganise the equipment control and oversee its operations</w:t>
         </w:r>
       </w:ins>
-      <w:ins w:id="239" w:author="psmith" w:date="2014-12-14T18:43:00Z">
+      <w:ins w:id="246" w:author="psmith" w:date="2014-12-14T18:43:00Z">
         <w:r>
           <w:t>.</w:t>
         </w:r>
@@ -16110,30 +16171,30 @@
       <w:pPr>
         <w:pStyle w:val="BFAArtabc"/>
         <w:rPr>
-          <w:ins w:id="240" w:author="psmith" w:date="2014-12-14T18:42:00Z"/>
-        </w:rPr>
-        <w:pPrChange w:id="241" w:author="psmith" w:date="2014-12-14T18:44:00Z">
+          <w:ins w:id="247" w:author="psmith" w:date="2014-12-14T18:42:00Z"/>
+        </w:rPr>
+        <w:pPrChange w:id="248" w:author="psmith" w:date="2014-12-14T18:44:00Z">
           <w:pPr>
             <w:pStyle w:val="BFAArtNoIndent"/>
           </w:pPr>
         </w:pPrChange>
       </w:pPr>
-      <w:ins w:id="242" w:author="psmith" w:date="2014-12-14T18:42:00Z">
+      <w:ins w:id="249" w:author="psmith" w:date="2014-12-14T18:42:00Z">
         <w:r>
           <w:t xml:space="preserve">b) </w:t>
         </w:r>
       </w:ins>
-      <w:ins w:id="243" w:author="psmith" w:date="2014-12-14T18:44:00Z">
+      <w:ins w:id="250" w:author="psmith" w:date="2014-12-14T18:44:00Z">
         <w:r>
           <w:t>V</w:t>
         </w:r>
       </w:ins>
-      <w:ins w:id="244" w:author="psmith" w:date="2014-12-14T18:42:00Z">
+      <w:ins w:id="251" w:author="psmith" w:date="2014-12-14T18:42:00Z">
         <w:r>
           <w:t>erify the technical installations and the homologation of the various items of equipment</w:t>
         </w:r>
       </w:ins>
-      <w:ins w:id="245" w:author="psmith" w:date="2014-12-14T18:44:00Z">
+      <w:ins w:id="252" w:author="psmith" w:date="2014-12-14T18:44:00Z">
         <w:r>
           <w:t>.</w:t>
         </w:r>
@@ -16143,66 +16204,27 @@
       <w:pPr>
         <w:pStyle w:val="BFAArtabc"/>
         <w:rPr>
-          <w:ins w:id="246" w:author="psmith" w:date="2014-12-14T18:42:00Z"/>
-        </w:rPr>
-        <w:pPrChange w:id="247" w:author="psmith" w:date="2014-12-14T18:44:00Z">
+          <w:ins w:id="253" w:author="psmith" w:date="2014-12-14T18:42:00Z"/>
+        </w:rPr>
+        <w:pPrChange w:id="254" w:author="psmith" w:date="2014-12-14T18:44:00Z">
           <w:pPr>
             <w:pStyle w:val="BFAArtNoIndent"/>
           </w:pPr>
         </w:pPrChange>
       </w:pPr>
-      <w:ins w:id="248" w:author="psmith" w:date="2014-12-14T18:42:00Z">
+      <w:ins w:id="255" w:author="psmith" w:date="2014-12-14T18:42:00Z">
         <w:r>
           <w:t xml:space="preserve">c) </w:t>
         </w:r>
       </w:ins>
-      <w:ins w:id="249" w:author="psmith" w:date="2014-12-14T18:44:00Z">
+      <w:ins w:id="256" w:author="psmith" w:date="2014-12-14T18:44:00Z">
         <w:r>
           <w:t>A</w:t>
         </w:r>
       </w:ins>
-      <w:ins w:id="250" w:author="psmith" w:date="2014-12-14T18:42:00Z">
+      <w:ins w:id="257" w:author="psmith" w:date="2014-12-14T18:42:00Z">
         <w:r>
           <w:t>ssist referees over material problems during matches.</w:t>
-        </w:r>
-      </w:ins>
-    </w:p>
-    <w:p>
-      <w:pPr>
-        <w:pStyle w:val="BFAArtIndent1"/>
-        <w:rPr>
-          <w:ins w:id="251" w:author="psmith" w:date="2014-12-14T18:42:00Z"/>
-        </w:rPr>
-        <w:pPrChange w:id="252" w:author="psmith" w:date="2014-12-14T18:44:00Z">
-          <w:pPr>
-            <w:pStyle w:val="BFAArtNoIndent"/>
-          </w:pPr>
-        </w:pPrChange>
-      </w:pPr>
-      <w:ins w:id="253" w:author="psmith" w:date="2014-12-14T18:44:00Z">
-        <w:r>
-          <w:tab/>
-        </w:r>
-      </w:ins>
-      <w:ins w:id="254" w:author="psmith" w:date="2014-12-14T18:42:00Z">
-        <w:r>
-          <w:rPr>
-            <w:b/>
-            <w:rPrChange w:id="255" w:author="psmith" w:date="2014-12-14T18:44:00Z">
-              <w:rPr/>
-            </w:rPrChange>
-          </w:rPr>
-          <w:t>4.</w:t>
-        </w:r>
-      </w:ins>
-      <w:ins w:id="256" w:author="psmith" w:date="2014-12-14T18:44:00Z">
-        <w:r>
-          <w:tab/>
-        </w:r>
-      </w:ins>
-      <w:ins w:id="257" w:author="psmith" w:date="2014-12-14T18:42:00Z">
-        <w:r>
-          <w:t>The functions of the medical delegates include the strict and complete organisation of the medical aspect. They have the obligation to see that the Rules are adhered to and cannot themselves decide on any departure from the Rules except when circumstances arise in which it is absolutely impossible to apply them.</w:t>
         </w:r>
       </w:ins>
     </w:p>
@@ -16218,7 +16240,7 @@
           </w:pPr>
         </w:pPrChange>
       </w:pPr>
-      <w:ins w:id="260" w:author="psmith" w:date="2014-12-14T18:45:00Z">
+      <w:ins w:id="260" w:author="psmith" w:date="2014-12-14T18:44:00Z">
         <w:r>
           <w:tab/>
         </w:r>
@@ -16227,20 +16249,59 @@
         <w:r>
           <w:rPr>
             <w:b/>
-            <w:rPrChange w:id="262" w:author="psmith" w:date="2014-12-14T18:45:00Z">
+            <w:rPrChange w:id="262" w:author="psmith" w:date="2014-12-14T18:44:00Z">
+              <w:rPr/>
+            </w:rPrChange>
+          </w:rPr>
+          <w:t>4.</w:t>
+        </w:r>
+      </w:ins>
+      <w:ins w:id="263" w:author="psmith" w:date="2014-12-14T18:44:00Z">
+        <w:r>
+          <w:tab/>
+        </w:r>
+      </w:ins>
+      <w:ins w:id="264" w:author="psmith" w:date="2014-12-14T18:42:00Z">
+        <w:r>
+          <w:t>The functions of the medical delegates include the strict and complete organisation of the medical aspect. They have the obligation to see that the Rules are adhered to and cannot themselves decide on any departure from the Rules except when circumstances arise in which it is absolutely impossible to apply them.</w:t>
+        </w:r>
+      </w:ins>
+    </w:p>
+    <w:p>
+      <w:pPr>
+        <w:pStyle w:val="BFAArtIndent1"/>
+        <w:rPr>
+          <w:ins w:id="265" w:author="psmith" w:date="2014-12-14T18:42:00Z"/>
+        </w:rPr>
+        <w:pPrChange w:id="266" w:author="psmith" w:date="2014-12-14T18:44:00Z">
+          <w:pPr>
+            <w:pStyle w:val="BFAArtNoIndent"/>
+          </w:pPr>
+        </w:pPrChange>
+      </w:pPr>
+      <w:ins w:id="267" w:author="psmith" w:date="2014-12-14T18:45:00Z">
+        <w:r>
+          <w:tab/>
+        </w:r>
+      </w:ins>
+      <w:ins w:id="268" w:author="psmith" w:date="2014-12-14T18:42:00Z">
+        <w:r>
+          <w:rPr>
+            <w:b/>
+            <w:rPrChange w:id="269" w:author="psmith" w:date="2014-12-14T18:45:00Z">
               <w:rPr/>
             </w:rPrChange>
           </w:rPr>
           <w:t>5.</w:t>
         </w:r>
       </w:ins>
-      <w:ins w:id="263" w:author="psmith" w:date="2014-12-14T18:45:00Z">
+      <w:ins w:id="270" w:author="psmith" w:date="2014-12-14T18:45:00Z">
         <w:r>
           <w:tab/>
         </w:r>
       </w:ins>
       <w:proofErr w:type="gramStart"/>
-      <w:ins w:id="264" w:author="psmith" w:date="2014-12-14T18:42:00Z">
+      <w:ins w:id="271" w:author="psmith" w:date="2014-12-14T18:42:00Z">
         <w:r>
           <w:t>Hence</w:t>
         </w:r>
@@ -16254,30 +16315,30 @@
       <w:pPr>
         <w:pStyle w:val="BFAArtabc"/>
         <w:rPr>
-          <w:ins w:id="265" w:author="psmith" w:date="2014-12-14T18:42:00Z"/>
-        </w:rPr>
-        <w:pPrChange w:id="266" w:author="psmith" w:date="2014-12-14T18:45:00Z">
+          <w:ins w:id="272" w:author="psmith" w:date="2014-12-14T18:42:00Z"/>
+        </w:rPr>
+        <w:pPrChange w:id="273" w:author="psmith" w:date="2014-12-14T18:45:00Z">
           <w:pPr>
             <w:pStyle w:val="BFAArtNoIndent"/>
           </w:pPr>
         </w:pPrChange>
       </w:pPr>
-      <w:ins w:id="267" w:author="psmith" w:date="2014-12-14T18:42:00Z">
+      <w:ins w:id="274" w:author="psmith" w:date="2014-12-14T18:42:00Z">
         <w:r>
           <w:t xml:space="preserve">a) </w:t>
         </w:r>
       </w:ins>
-      <w:ins w:id="268" w:author="psmith" w:date="2014-12-14T18:45:00Z">
+      <w:ins w:id="275" w:author="psmith" w:date="2014-12-14T18:45:00Z">
         <w:r>
           <w:t>V</w:t>
         </w:r>
       </w:ins>
-      <w:ins w:id="269" w:author="psmith" w:date="2014-12-14T18:42:00Z">
+      <w:ins w:id="276" w:author="psmith" w:date="2014-12-14T18:42:00Z">
         <w:r>
           <w:t>erify the medical services and oversee their operation</w:t>
         </w:r>
       </w:ins>
-      <w:ins w:id="270" w:author="psmith" w:date="2014-12-14T18:45:00Z">
+      <w:ins w:id="277" w:author="psmith" w:date="2014-12-14T18:45:00Z">
         <w:r>
           <w:t>.</w:t>
         </w:r>
@@ -16287,30 +16348,30 @@
       <w:pPr>
         <w:pStyle w:val="BFAArtabc"/>
         <w:rPr>
-          <w:ins w:id="271" w:author="psmith" w:date="2014-12-14T18:45:00Z"/>
-        </w:rPr>
-        <w:pPrChange w:id="272" w:author="psmith" w:date="2014-12-14T18:45:00Z">
+          <w:ins w:id="278" w:author="psmith" w:date="2014-12-14T18:45:00Z"/>
+        </w:rPr>
+        <w:pPrChange w:id="279" w:author="psmith" w:date="2014-12-14T18:45:00Z">
           <w:pPr>
             <w:pStyle w:val="BFAArtNoIndent"/>
           </w:pPr>
         </w:pPrChange>
       </w:pPr>
-      <w:ins w:id="273" w:author="psmith" w:date="2014-12-14T18:42:00Z">
+      <w:ins w:id="280" w:author="psmith" w:date="2014-12-14T18:42:00Z">
         <w:r>
           <w:t xml:space="preserve">b) </w:t>
         </w:r>
       </w:ins>
-      <w:ins w:id="274" w:author="psmith" w:date="2014-12-14T18:45:00Z">
+      <w:ins w:id="281" w:author="psmith" w:date="2014-12-14T18:45:00Z">
         <w:r>
           <w:t>S</w:t>
         </w:r>
       </w:ins>
-      <w:ins w:id="275" w:author="psmith" w:date="2014-12-14T18:42:00Z">
+      <w:ins w:id="282" w:author="psmith" w:date="2014-12-14T18:42:00Z">
         <w:r>
           <w:t>upervise the anti-doping control</w:t>
         </w:r>
       </w:ins>
-      <w:ins w:id="276" w:author="psmith" w:date="2014-12-14T18:45:00Z">
+      <w:ins w:id="283" w:author="psmith" w:date="2014-12-14T18:45:00Z">
         <w:r>
           <w:t>.</w:t>
         </w:r>
@@ -16319,23 +16380,23 @@
     <w:p>
       <w:pPr>
         <w:pStyle w:val="BFAArtabc"/>
-        <w:pPrChange w:id="277" w:author="psmith" w:date="2014-12-14T18:45:00Z">
+        <w:pPrChange w:id="284" w:author="psmith" w:date="2014-12-14T18:45:00Z">
           <w:pPr>
             <w:pStyle w:val="BFAArtNoIndent"/>
           </w:pPr>
         </w:pPrChange>
       </w:pPr>
-      <w:ins w:id="278" w:author="psmith" w:date="2014-12-14T18:42:00Z">
+      <w:ins w:id="285" w:author="psmith" w:date="2014-12-14T18:42:00Z">
         <w:r>
           <w:t xml:space="preserve">c) </w:t>
         </w:r>
       </w:ins>
-      <w:ins w:id="279" w:author="psmith" w:date="2014-12-14T18:45:00Z">
+      <w:ins w:id="286" w:author="psmith" w:date="2014-12-14T18:45:00Z">
         <w:r>
           <w:t>O</w:t>
         </w:r>
       </w:ins>
-      <w:ins w:id="280" w:author="psmith" w:date="2014-12-14T18:42:00Z">
+      <w:ins w:id="287" w:author="psmith" w:date="2014-12-14T18:42:00Z">
         <w:r>
           <w:t>versee the evaluation and treatment of an injury or cramp in accordance with t.33.</w:t>
         </w:r>
@@ -16345,7 +16406,7 @@
       <w:pPr>
         <w:pStyle w:val="BFAArtNoIndent"/>
         <w:rPr>
-          <w:ins w:id="281" w:author="psmith" w:date="2014-12-14T18:46:00Z"/>
+          <w:ins w:id="288" w:author="psmith" w:date="2014-12-14T18:46:00Z"/>
         </w:rPr>
       </w:pPr>
       <w:proofErr w:type="gramStart"/>
@@ -16364,7 +16425,7 @@
         </w:rPr>
         <w:t>.</w:t>
       </w:r>
-      <w:ins w:id="282" w:author="psmith" w:date="2014-12-14T18:46:00Z">
+      <w:ins w:id="289" w:author="psmith" w:date="2014-12-14T18:46:00Z">
         <w:r>
           <w:rPr>
             <w:b/>
@@ -16382,7 +16443,7 @@
       <w:pPr>
         <w:pStyle w:val="BFAArtNoIndent"/>
       </w:pPr>
-      <w:ins w:id="283" w:author="psmith" w:date="2014-12-14T18:46:00Z">
+      <w:ins w:id="290" w:author="psmith" w:date="2014-12-14T18:46:00Z">
         <w:r>
           <w:tab/>
         </w:r>
@@ -16439,7 +16500,47 @@
         <w:t xml:space="preserve">the Supervisor </w:t>
       </w:r>
       <w:r>
-        <w:t>who fulfils this function.</w:t>
+        <w:t xml:space="preserve">who fulfils </w:t>
+      </w:r>
+      <w:del w:id="291" w:author="psmith" w:date="2014-12-15T00:23:00Z">
+        <w:r>
+          <w:delText xml:space="preserve">this </w:delText>
+        </w:r>
+      </w:del>
+      <w:ins w:id="292" w:author="psmith" w:date="2014-12-15T00:23:00Z">
+        <w:r>
+          <w:t>these respective</w:t>
+        </w:r>
+        <w:r>
+          <w:t xml:space="preserve"> </w:t>
+        </w:r>
+      </w:ins>
+      <w:del w:id="293" w:author="psmith" w:date="2014-12-15T00:24:00Z">
+        <w:r>
+          <w:delText>function</w:delText>
+        </w:r>
+      </w:del>
+      <w:ins w:id="294" w:author="psmith" w:date="2014-12-15T00:24:00Z">
+        <w:r>
+          <w:t>function</w:t>
+        </w:r>
+        <w:r>
+          <w:t>s</w:t>
+        </w:r>
+        <w:r>
+          <w:t xml:space="preserve"> (</w:t>
+        </w:r>
+        <w:proofErr w:type="spellStart"/>
+        <w:r>
+          <w:t>cf</w:t>
+        </w:r>
+        <w:proofErr w:type="spellEnd"/>
+        <w:r>
+          <w:t xml:space="preserve"> o.77)</w:t>
+        </w:r>
+      </w:ins>
+      <w:r>
+        <w:t>.</w:t>
       </w:r>
     </w:p>
     <w:p>
@@ -16463,17 +16564,30 @@
         <w:t xml:space="preserve">disputes </w:t>
       </w:r>
       <w:r>
-        <w:t>that might arise in Category A and Grand Prix competitions.</w:t>
+        <w:t xml:space="preserve">that might arise in </w:t>
+      </w:r>
+      <w:del w:id="295" w:author="psmith" w:date="2014-12-15T00:25:00Z">
+        <w:r>
+          <w:delText>Category A</w:delText>
+        </w:r>
+      </w:del>
+      <w:ins w:id="296" w:author="psmith" w:date="2014-12-15T00:25:00Z">
+        <w:r>
+          <w:t>World Cup</w:t>
+        </w:r>
+      </w:ins>
+      <w:r>
+        <w:t xml:space="preserve"> and Grand Prix competitions.</w:t>
       </w:r>
     </w:p>
     <w:p>
       <w:pPr>
         <w:pStyle w:val="BFAArttxtNoIndent"/>
         <w:rPr>
-          <w:del w:id="284" w:author="psmith" w:date="2014-12-14T18:46:00Z"/>
-        </w:rPr>
-      </w:pPr>
-      <w:del w:id="285" w:author="psmith" w:date="2014-12-14T18:46:00Z">
+          <w:del w:id="297" w:author="psmith" w:date="2014-12-14T18:46:00Z"/>
+        </w:rPr>
+      </w:pPr>
+      <w:del w:id="298" w:author="psmith" w:date="2014-12-14T18:46:00Z">
         <w:r>
           <w:delText xml:space="preserve">It is the responsibility of the </w:delText>
         </w:r>
@@ -16529,7 +16643,7 @@
       <w:pPr>
         <w:pStyle w:val="BFAArtNoIndent"/>
         <w:rPr>
-          <w:ins w:id="286" w:author="psmith" w:date="2014-12-14T18:49:00Z"/>
+          <w:ins w:id="299" w:author="psmith" w:date="2014-12-14T18:49:00Z"/>
         </w:rPr>
       </w:pPr>
       <w:r>
@@ -16543,7 +16657,7 @@
         <w:tab/>
         <w:t>With the aim of ensuring that the rules are observed</w:t>
       </w:r>
-      <w:ins w:id="287" w:author="psmith" w:date="2014-12-14T18:47:00Z">
+      <w:ins w:id="300" w:author="psmith" w:date="2014-12-14T18:47:00Z">
         <w:r>
           <w:t xml:space="preserve"> at the World Championships and Olympic Games</w:t>
         </w:r>
@@ -16551,12 +16665,12 @@
       <w:r>
         <w:t xml:space="preserve">, the President and the members of the </w:t>
       </w:r>
-      <w:del w:id="288" w:author="psmith" w:date="2014-12-14T18:48:00Z">
+      <w:del w:id="301" w:author="psmith" w:date="2014-12-14T18:48:00Z">
         <w:r>
           <w:delText>Central Office</w:delText>
         </w:r>
       </w:del>
-      <w:ins w:id="289" w:author="psmith" w:date="2014-12-14T18:48:00Z">
+      <w:ins w:id="302" w:author="psmith" w:date="2014-12-14T18:48:00Z">
         <w:r>
           <w:t>Bureau</w:t>
         </w:r>
@@ -16571,7 +16685,7 @@
         </w:rPr>
         <w:t xml:space="preserve"> attend all meetings of the Directoire Technique</w:t>
       </w:r>
-      <w:ins w:id="290" w:author="psmith" w:date="2014-12-14T18:48:00Z">
+      <w:ins w:id="303" w:author="psmith" w:date="2014-12-14T18:48:00Z">
         <w:r>
           <w:rPr>
             <w:bCs/>
@@ -16586,13 +16700,8 @@
     <w:p>
       <w:pPr>
         <w:pStyle w:val="BFAArtNoIndent"/>
-        <w:rPr>
-          <w:rPrChange w:id="291" w:author="psmith" w:date="2014-12-14T18:49:00Z">
-            <w:rPr/>
-          </w:rPrChange>
-        </w:rPr>
-      </w:pPr>
-      <w:ins w:id="292" w:author="psmith" w:date="2014-12-14T18:49:00Z">
+      </w:pPr>
+      <w:ins w:id="304" w:author="psmith" w:date="2014-12-14T18:49:00Z">
         <w:r>
           <w:rPr>
             <w:b/>
@@ -16603,7 +16712,7 @@
         <w:r>
           <w:rPr>
             <w:bCs/>
-            <w:rPrChange w:id="293" w:author="psmith" w:date="2014-12-14T18:49:00Z">
+            <w:rPrChange w:id="305" w:author="psmith" w:date="2014-12-14T18:49:00Z">
               <w:rPr>
                 <w:b/>
                 <w:bCs/>
@@ -19126,25 +19235,58 @@
         <w:rPr>
           <w:b/>
         </w:rPr>
+        <w:t xml:space="preserve"> competition</w:t>
+      </w:r>
+      <w:bookmarkStart w:id="306" w:name="_GoBack"/>
+      <w:bookmarkEnd w:id="306"/>
+      <w:r>
+        <w:rPr>
+          <w:b/>
+        </w:rPr>
+        <w:t>s</w:t>
+      </w:r>
+      <w:r>
+        <w:rPr>
+          <w:b/>
+        </w:rPr>
+        <w:t xml:space="preserve"> and</w:t>
+      </w:r>
+      <w:r>
+        <w:t xml:space="preserve"> </w:t>
+      </w:r>
+      <w:r>
+        <w:rPr>
+          <w:b/>
+          <w:bCs/>
+        </w:rPr>
+        <w:t xml:space="preserve">Individual </w:t>
+      </w:r>
+      <w:del w:id="307" w:author="psmith" w:date="2014-12-15T00:26:00Z">
+        <w:r>
+          <w:rPr>
+            <w:b/>
+            <w:bCs/>
+          </w:rPr>
+          <w:delText>Category A</w:delText>
+        </w:r>
+      </w:del>
+      <w:ins w:id="308" w:author="psmith" w:date="2014-12-15T00:26:00Z">
+        <w:r>
+          <w:rPr>
+            <w:b/>
+            <w:bCs/>
+          </w:rPr>
+          <w:t>World Cup</w:t>
+        </w:r>
+      </w:ins>
+      <w:r>
+        <w:rPr>
+          <w:b/>
+          <w:bCs/>
+        </w:rPr>
         <w:t xml:space="preserve"> competitions</w:t>
       </w:r>
       <w:r>
-        <w:rPr>
-          <w:b/>
-        </w:rPr>
-        <w:t xml:space="preserve"> and</w:t>
-      </w:r>
-      <w:r>
-        <w:t xml:space="preserve"> </w:t>
-      </w:r>
-      <w:r>
-        <w:rPr>
-          <w:b/>
-          <w:bCs/>
-        </w:rPr>
-        <w:t>Individual Category A competitions</w:t>
-      </w:r>
-      <w:r>
         <w:t>, both Senior and Junior, at each weapon, each national federation may enter a maximum of 12 fencers. The organising country may enter up to 20 fencers plus the number needed to make up the pools.</w:t>
       </w:r>
     </w:p>
@@ -19179,7 +19321,32 @@
           <w:b/>
           <w:bCs/>
         </w:rPr>
-        <w:t>Individual Category A competitions outside Europe</w:t>
+        <w:t xml:space="preserve">Individual </w:t>
+      </w:r>
+      <w:del w:id="309" w:author="psmith" w:date="2014-12-15T00:26:00Z">
+        <w:r>
+          <w:rPr>
+            <w:b/>
+            <w:bCs/>
+          </w:rPr>
+          <w:delText>Category A</w:delText>
+        </w:r>
+      </w:del>
+      <w:ins w:id="310" w:author="psmith" w:date="2014-12-15T00:26:00Z">
+        <w:r>
+          <w:rPr>
+            <w:b/>
+            <w:bCs/>
+          </w:rPr>
+          <w:t>World Cup</w:t>
+        </w:r>
+      </w:ins>
+      <w:r>
+        <w:rPr>
+          <w:b/>
+          <w:bCs/>
+        </w:rPr>
+        <w:t xml:space="preserve"> competitions outside Europe</w:t>
       </w:r>
       <w:r>
         <w:t>, the organising country may enter up to 30 fencers plus the number needed to make up the pools.</w:t>
@@ -20901,7 +21068,7 @@
         <w:ind w:left="1020"/>
         <w:jc w:val="both"/>
         <w:rPr>
-          <w:ins w:id="294" w:author="psmith" w:date="2014-12-14T17:33:00Z"/>
+          <w:ins w:id="311" w:author="psmith" w:date="2014-12-14T17:33:00Z"/>
           <w:rFonts w:ascii="Times New Roman" w:hAnsi="Times New Roman"/>
           <w:sz w:val="18"/>
           <w:szCs w:val="18"/>
@@ -20939,13 +21106,13 @@
         <w:ind w:left="1020"/>
         <w:jc w:val="both"/>
         <w:rPr>
-          <w:ins w:id="295" w:author="psmith" w:date="2014-12-14T17:33:00Z"/>
-          <w:rFonts w:ascii="Times New Roman" w:hAnsi="Times New Roman"/>
-          <w:sz w:val="18"/>
-          <w:szCs w:val="18"/>
-        </w:rPr>
-      </w:pPr>
-      <w:ins w:id="296" w:author="psmith" w:date="2014-12-14T17:33:00Z">
+          <w:ins w:id="312" w:author="psmith" w:date="2014-12-14T17:33:00Z"/>
+          <w:rFonts w:ascii="Times New Roman" w:hAnsi="Times New Roman"/>
+          <w:sz w:val="18"/>
+          <w:szCs w:val="18"/>
+        </w:rPr>
+      </w:pPr>
+      <w:ins w:id="313" w:author="psmith" w:date="2014-12-14T17:33:00Z">
         <w:r>
           <w:rPr>
             <w:rFonts w:ascii="Times New Roman" w:hAnsi="Times New Roman"/>
@@ -24282,7 +24449,7 @@
       <w:pPr>
         <w:pStyle w:val="BFAArtIndent2"/>
         <w:rPr>
-          <w:ins w:id="297" w:author="psmith" w:date="2014-12-14T17:40:00Z"/>
+          <w:ins w:id="314" w:author="psmith" w:date="2014-12-14T17:40:00Z"/>
         </w:rPr>
       </w:pPr>
       <w:r>
@@ -24297,168 +24464,11 @@
     </w:p>
     <w:p>
       <w:pPr>
-        <w:pStyle w:val="BFAArtIndent11st"/>
-        <w:rPr>
-          <w:ins w:id="298" w:author="psmith" w:date="2014-12-14T17:41:00Z"/>
-        </w:rPr>
-      </w:pPr>
-      <w:proofErr w:type="gramStart"/>
-      <w:ins w:id="299" w:author="psmith" w:date="2014-12-14T17:41:00Z">
-        <w:r>
-          <w:rPr>
-            <w:b/>
-          </w:rPr>
-          <w:t>o.9</w:t>
-        </w:r>
-        <w:r>
-          <w:rPr>
-            <w:b/>
-          </w:rPr>
-          <w:t>4</w:t>
-        </w:r>
-        <w:proofErr w:type="gramEnd"/>
-        <w:r>
-          <w:tab/>
-        </w:r>
-        <w:r>
-          <w:rPr>
-            <w:b/>
-            <w:rPrChange w:id="300" w:author="psmith" w:date="2014-12-14T17:42:00Z">
-              <w:rPr>
-                <w:b/>
-              </w:rPr>
-            </w:rPrChange>
-          </w:rPr>
-          <w:t xml:space="preserve">Age of </w:t>
-        </w:r>
-      </w:ins>
-      <w:ins w:id="301" w:author="psmith" w:date="2014-12-14T17:50:00Z">
-        <w:r>
-          <w:rPr>
-            <w:b/>
-          </w:rPr>
-          <w:t>p</w:t>
-        </w:r>
-      </w:ins>
-      <w:ins w:id="302" w:author="psmith" w:date="2014-12-14T17:41:00Z">
-        <w:r>
-          <w:rPr>
-            <w:b/>
-            <w:rPrChange w:id="303" w:author="psmith" w:date="2014-12-14T17:42:00Z">
-              <w:rPr/>
-            </w:rPrChange>
-          </w:rPr>
-          <w:t>articipants</w:t>
-        </w:r>
-      </w:ins>
-    </w:p>
-    <w:p>
-      <w:pPr>
-        <w:pStyle w:val="BFAArttxtIndent0"/>
-        <w:rPr>
-          <w:ins w:id="304" w:author="psmith" w:date="2014-12-14T17:41:00Z"/>
-        </w:rPr>
-        <w:pPrChange w:id="305" w:author="psmith" w:date="2014-12-14T17:42:00Z">
-          <w:pPr>
-            <w:pStyle w:val="BFAArtIndent11st"/>
-          </w:pPr>
-        </w:pPrChange>
-      </w:pPr>
-      <w:ins w:id="306" w:author="psmith" w:date="2014-12-14T17:41:00Z">
-        <w:r>
-          <w:t>The age groups in veteran competitions are:</w:t>
-        </w:r>
-      </w:ins>
-    </w:p>
-    <w:p>
-      <w:pPr>
         <w:pStyle w:val="BFAArtIndent2"/>
         <w:rPr>
-          <w:ins w:id="307" w:author="psmith" w:date="2014-12-14T17:43:00Z"/>
-        </w:rPr>
-        <w:pPrChange w:id="308" w:author="psmith" w:date="2014-12-14T17:43:00Z">
-          <w:pPr>
-            <w:pStyle w:val="BFAArtIndent11st"/>
-          </w:pPr>
-        </w:pPrChange>
-      </w:pPr>
-      <w:ins w:id="309" w:author="psmith" w:date="2014-12-14T17:41:00Z">
-        <w:r>
-          <w:t>a</w:t>
-        </w:r>
-      </w:ins>
-      <w:ins w:id="310" w:author="psmith" w:date="2014-12-14T17:42:00Z">
-        <w:r>
-          <w:t>)</w:t>
-        </w:r>
-        <w:r>
-          <w:tab/>
-        </w:r>
-      </w:ins>
-      <w:ins w:id="311" w:author="psmith" w:date="2014-12-14T17:41:00Z">
-        <w:r>
-          <w:t>Age group 50-59: Must be at least 50 years old and less than 60 years old in the year of the competition.</w:t>
-        </w:r>
-      </w:ins>
-    </w:p>
-    <w:p>
-      <w:pPr>
-        <w:pStyle w:val="BFAArtIndent2"/>
-        <w:rPr>
-          <w:ins w:id="312" w:author="psmith" w:date="2014-12-14T17:43:00Z"/>
-        </w:rPr>
-        <w:pPrChange w:id="313" w:author="psmith" w:date="2014-12-14T17:43:00Z">
-          <w:pPr>
-            <w:pStyle w:val="BFAArtIndent2"/>
-          </w:pPr>
-        </w:pPrChange>
-      </w:pPr>
-      <w:ins w:id="314" w:author="psmith" w:date="2014-12-14T17:41:00Z">
-        <w:r>
-          <w:t>b</w:t>
-        </w:r>
-      </w:ins>
-      <w:ins w:id="315" w:author="psmith" w:date="2014-12-14T17:43:00Z">
-        <w:r>
-          <w:t>)</w:t>
-        </w:r>
-        <w:r>
-          <w:tab/>
-        </w:r>
-      </w:ins>
-      <w:ins w:id="316" w:author="psmith" w:date="2014-12-14T17:41:00Z">
-        <w:r>
-          <w:t>Age group 60-69: Must be at least 60 years old and less than 70 years old in the year of the competition.</w:t>
-        </w:r>
-      </w:ins>
-    </w:p>
-    <w:p>
-      <w:pPr>
-        <w:pStyle w:val="BFAArtIndent2"/>
-        <w:pPrChange w:id="317" w:author="psmith" w:date="2014-12-14T17:43:00Z">
-          <w:pPr>
-            <w:pStyle w:val="BFAArtIndent2"/>
-          </w:pPr>
-        </w:pPrChange>
-      </w:pPr>
-      <w:ins w:id="318" w:author="psmith" w:date="2014-12-14T17:41:00Z">
-        <w:r>
-          <w:t>c</w:t>
-        </w:r>
-      </w:ins>
-      <w:ins w:id="319" w:author="psmith" w:date="2014-12-14T17:43:00Z">
-        <w:r>
-          <w:t>)</w:t>
-        </w:r>
-        <w:r>
-          <w:tab/>
-        </w:r>
-      </w:ins>
-      <w:ins w:id="320" w:author="psmith" w:date="2014-12-14T17:41:00Z">
-        <w:r>
-          <w:t>Age group 70+: Must be at least 70 years old in the year of the competition.</w:t>
-        </w:r>
-      </w:ins>
+          <w:del w:id="315" w:author="psmith" w:date="2014-12-15T00:21:00Z"/>
+        </w:rPr>
+      </w:pPr>
     </w:p>
     <w:p>
       <w:pPr>
@@ -24685,7 +24695,7 @@
         </w:rPr>
         <w:t xml:space="preserve">Age of participants: o.55, </w:t>
       </w:r>
-      <w:del w:id="323" w:author="psmith" w:date="2014-12-14T17:44:00Z">
+      <w:del w:id="318" w:author="psmith" w:date="2014-12-14T17:44:00Z">
         <w:r>
           <w:rPr>
             <w:rFonts w:ascii="Times New Roman" w:hAnsi="Times New Roman" w:cs="Times New Roman"/>
@@ -24701,15 +24711,6 @@
         </w:rPr>
         <w:t>o.80</w:t>
       </w:r>
-      <w:ins w:id="324" w:author="psmith" w:date="2014-12-14T17:43:00Z">
-        <w:r>
-          <w:rPr>
-            <w:rFonts w:ascii="Times New Roman" w:hAnsi="Times New Roman" w:cs="Times New Roman"/>
-            <w:color w:val="auto"/>
-          </w:rPr>
-          <w:t>, o.94</w:t>
-        </w:r>
-      </w:ins>
     </w:p>
     <w:p>
       <w:pPr>
@@ -28644,8 +28645,6 @@
         </w:rPr>
         <w:t>, o.83s</w:t>
       </w:r>
-      <w:bookmarkStart w:id="325" w:name="_GoBack"/>
-      <w:bookmarkEnd w:id="325"/>
     </w:p>
     <w:p>
       <w:pPr>
@@ -29029,7 +29028,7 @@
         <w:sz w:val="12"/>
         <w:szCs w:val="12"/>
       </w:rPr>
-      <w:t>51</w:t>
+      <w:t>36</w:t>
     </w:r>
     <w:r>
       <w:rPr>
@@ -29073,7 +29072,7 @@
       <w:br/>
       <w:t xml:space="preserve">Updated </w:t>
     </w:r>
-    <w:del w:id="321" w:author="psmith" w:date="2014-12-14T18:51:00Z">
+    <w:del w:id="316" w:author="psmith" w:date="2014-12-14T18:51:00Z">
       <w:r>
         <w:rPr>
           <w:rFonts w:ascii="Times New Roman" w:hAnsi="Times New Roman"/>
@@ -29085,7 +29084,7 @@
         <w:delText xml:space="preserve">August </w:delText>
       </w:r>
     </w:del>
-    <w:ins w:id="322" w:author="psmith" w:date="2014-12-14T18:51:00Z">
+    <w:ins w:id="317" w:author="psmith" w:date="2014-12-14T18:51:00Z">
       <w:r>
         <w:rPr>
           <w:rFonts w:ascii="Times New Roman" w:hAnsi="Times New Roman"/>
@@ -29094,17 +29093,7 @@
           <w:sz w:val="12"/>
           <w:szCs w:val="12"/>
         </w:rPr>
-        <w:t>December</w:t>
-      </w:r>
-      <w:r>
-        <w:rPr>
-          <w:rFonts w:ascii="Times New Roman" w:hAnsi="Times New Roman"/>
-          <w:i/>
-          <w:iCs/>
-          <w:sz w:val="12"/>
-          <w:szCs w:val="12"/>
-        </w:rPr>
-        <w:t xml:space="preserve"> </w:t>
+        <w:t xml:space="preserve">December </w:t>
       </w:r>
     </w:ins>
     <w:r>
@@ -33272,7 +33261,7 @@
 </file>
 
 <file path=customXml/itemProps1.xml><?xml version="1.0" encoding="utf-8"?>
-<ds:datastoreItem xmlns:ds="http://schemas.openxmlformats.org/officeDocument/2006/customXml" ds:itemID="{D12ED96D-F4E7-428C-A570-55CA8B223265}">
+<ds:datastoreItem xmlns:ds="http://schemas.openxmlformats.org/officeDocument/2006/customXml" ds:itemID="{2A252FD0-CB9F-4983-BB1E-09C11BF0FD2B}">
   <ds:schemaRefs>
     <ds:schemaRef ds:uri="http://schemas.openxmlformats.org/officeDocument/2006/bibliography"/>
   </ds:schemaRefs>

</xml_diff>